<commit_message>
Fin Partie 4 à formater
</commit_message>
<xml_diff>
--- a/webmagic.docx
+++ b/webmagic.docx
@@ -10,6 +10,7 @@
           <w:docPartUnique/>
         </w:docPartObj>
       </w:sdtPr>
+      <w:sdtEndPr/>
       <w:sdtContent>
         <w:p>
           <w:r>
@@ -357,6 +358,7 @@
                                   <w:dataBinding w:prefixMappings="xmlns:ns0='http://purl.org/dc/elements/1.1/' xmlns:ns1='http://schemas.openxmlformats.org/package/2006/metadata/core-properties' " w:xpath="/ns1:coreProperties[1]/ns0:creator[1]" w:storeItemID="{6C3C8BC8-F283-45AE-878A-BAB7291924A1}"/>
                                   <w:text/>
                                 </w:sdtPr>
+                                <w:sdtEndPr/>
                                 <w:sdtContent>
                                   <w:p>
                                     <w:pPr>
@@ -382,6 +384,7 @@
                                         <w:dataBinding w:prefixMappings="xmlns:ns0='http://purl.org/dc/elements/1.1/' xmlns:ns1='http://schemas.openxmlformats.org/package/2006/metadata/core-properties' " w:xpath="/ns1:coreProperties[1]/ns0:creator[1]" w:storeItemID="{6C3C8BC8-F283-45AE-878A-BAB7291924A1}"/>
                                         <w:text/>
                                       </w:sdtPr>
+                                      <w:sdtEndPr/>
                                       <w:sdtContent>
                                         <w:r>
                                           <w:rPr>
@@ -469,6 +472,7 @@
                             <w:dataBinding w:prefixMappings="xmlns:ns0='http://purl.org/dc/elements/1.1/' xmlns:ns1='http://schemas.openxmlformats.org/package/2006/metadata/core-properties' " w:xpath="/ns1:coreProperties[1]/ns0:creator[1]" w:storeItemID="{6C3C8BC8-F283-45AE-878A-BAB7291924A1}"/>
                             <w:text/>
                           </w:sdtPr>
+                          <w:sdtEndPr/>
                           <w:sdtContent>
                             <w:p>
                               <w:pPr>
@@ -494,6 +498,7 @@
                                   <w:dataBinding w:prefixMappings="xmlns:ns0='http://purl.org/dc/elements/1.1/' xmlns:ns1='http://schemas.openxmlformats.org/package/2006/metadata/core-properties' " w:xpath="/ns1:coreProperties[1]/ns0:creator[1]" w:storeItemID="{6C3C8BC8-F283-45AE-878A-BAB7291924A1}"/>
                                   <w:text/>
                                 </w:sdtPr>
+                                <w:sdtEndPr/>
                                 <w:sdtContent>
                                   <w:r>
                                     <w:rPr>
@@ -663,6 +668,7 @@
                                   <w:dataBinding w:prefixMappings="xmlns:ns0='http://purl.org/dc/elements/1.1/' xmlns:ns1='http://schemas.openxmlformats.org/package/2006/metadata/core-properties' " w:xpath="/ns1:coreProperties[1]/ns0:subject[1]" w:storeItemID="{6C3C8BC8-F283-45AE-878A-BAB7291924A1}"/>
                                   <w:text/>
                                 </w:sdtPr>
+                                <w:sdtEndPr/>
                                 <w:sdtContent>
                                   <w:p>
                                     <w:pPr>
@@ -764,6 +770,7 @@
                             <w:dataBinding w:prefixMappings="xmlns:ns0='http://purl.org/dc/elements/1.1/' xmlns:ns1='http://schemas.openxmlformats.org/package/2006/metadata/core-properties' " w:xpath="/ns1:coreProperties[1]/ns0:subject[1]" w:storeItemID="{6C3C8BC8-F283-45AE-878A-BAB7291924A1}"/>
                             <w:text/>
                           </w:sdtPr>
+                          <w:sdtEndPr/>
                           <w:sdtContent>
                             <w:p>
                               <w:pPr>
@@ -802,6 +809,15 @@
         </w:p>
         <w:sdt>
           <w:sdtPr>
+            <w:rPr>
+              <w:rFonts w:asciiTheme="minorHAnsi" w:eastAsiaTheme="minorHAnsi" w:hAnsiTheme="minorHAnsi" w:cstheme="minorBidi"/>
+              <w:b w:val="0"/>
+              <w:bCs w:val="0"/>
+              <w:color w:val="auto"/>
+              <w:sz w:val="24"/>
+              <w:szCs w:val="24"/>
+              <w:lang w:eastAsia="en-US"/>
+            </w:rPr>
             <w:id w:val="1434168953"/>
             <w:docPartObj>
               <w:docPartGallery w:val="Table of Contents"/>
@@ -810,12 +826,9 @@
           </w:sdtPr>
           <w:sdtEndPr>
             <w:rPr>
-              <w:rFonts w:asciiTheme="minorHAnsi" w:eastAsiaTheme="minorHAnsi" w:hAnsiTheme="minorHAnsi" w:cstheme="minorBidi"/>
+              <w:rFonts w:ascii="Times New Roman" w:eastAsia="Times New Roman" w:hAnsi="Times New Roman" w:cs="Times New Roman"/>
               <w:noProof/>
-              <w:color w:val="auto"/>
-              <w:sz w:val="24"/>
-              <w:szCs w:val="24"/>
-              <w:lang w:eastAsia="en-US"/>
+              <w:lang w:eastAsia="fr-FR"/>
             </w:rPr>
           </w:sdtEndPr>
           <w:sdtContent>
@@ -2255,42 +2268,38 @@
           <w:tab w:val="left" w:pos="14656"/>
         </w:tabs>
         <w:rPr>
-          <w:rFonts w:ascii="Consolas" w:eastAsia="Times New Roman" w:hAnsi="Consolas" w:cs="Consolas"/>
+          <w:rFonts w:ascii="Consolas" w:hAnsi="Consolas" w:cs="Consolas"/>
           <w:color w:val="70AD47" w:themeColor="accent6"/>
           <w:sz w:val="20"/>
           <w:szCs w:val="20"/>
-          <w:lang w:eastAsia="fr-FR"/>
-        </w:rPr>
-      </w:pPr>
-      <w:r>
-        <w:rPr>
-          <w:rFonts w:ascii="Consolas" w:eastAsia="Times New Roman" w:hAnsi="Consolas" w:cs="Consolas"/>
+        </w:rPr>
+      </w:pPr>
+      <w:r>
+        <w:rPr>
+          <w:rFonts w:ascii="Consolas" w:hAnsi="Consolas" w:cs="Consolas"/>
           <w:color w:val="70AD47" w:themeColor="accent6"/>
           <w:sz w:val="20"/>
           <w:szCs w:val="20"/>
-          <w:lang w:eastAsia="fr-FR"/>
         </w:rPr>
         <w:t>&lt;</w:t>
       </w:r>
       <w:proofErr w:type="gramStart"/>
       <w:r>
         <w:rPr>
-          <w:rFonts w:ascii="Consolas" w:eastAsia="Times New Roman" w:hAnsi="Consolas" w:cs="Consolas"/>
+          <w:rFonts w:ascii="Consolas" w:hAnsi="Consolas" w:cs="Consolas"/>
           <w:color w:val="70AD47" w:themeColor="accent6"/>
           <w:sz w:val="20"/>
           <w:szCs w:val="20"/>
-          <w:lang w:eastAsia="fr-FR"/>
         </w:rPr>
         <w:t>dependency</w:t>
       </w:r>
       <w:proofErr w:type="gramEnd"/>
       <w:r>
         <w:rPr>
-          <w:rFonts w:ascii="Consolas" w:eastAsia="Times New Roman" w:hAnsi="Consolas" w:cs="Consolas"/>
+          <w:rFonts w:ascii="Consolas" w:hAnsi="Consolas" w:cs="Consolas"/>
           <w:color w:val="70AD47" w:themeColor="accent6"/>
           <w:sz w:val="20"/>
           <w:szCs w:val="20"/>
-          <w:lang w:eastAsia="fr-FR"/>
         </w:rPr>
         <w:t>&gt;</w:t>
       </w:r>
@@ -2316,42 +2325,38 @@
           <w:tab w:val="left" w:pos="14656"/>
         </w:tabs>
         <w:rPr>
-          <w:rFonts w:ascii="Consolas" w:eastAsia="Times New Roman" w:hAnsi="Consolas" w:cs="Consolas"/>
+          <w:rFonts w:ascii="Consolas" w:hAnsi="Consolas" w:cs="Consolas"/>
           <w:color w:val="70AD47" w:themeColor="accent6"/>
           <w:sz w:val="20"/>
           <w:szCs w:val="20"/>
-          <w:lang w:eastAsia="fr-FR"/>
-        </w:rPr>
-      </w:pPr>
-      <w:r>
-        <w:rPr>
-          <w:rFonts w:ascii="Consolas" w:eastAsia="Times New Roman" w:hAnsi="Consolas" w:cs="Consolas"/>
+        </w:rPr>
+      </w:pPr>
+      <w:r>
+        <w:rPr>
+          <w:rFonts w:ascii="Consolas" w:hAnsi="Consolas" w:cs="Consolas"/>
           <w:color w:val="70AD47" w:themeColor="accent6"/>
           <w:sz w:val="20"/>
           <w:szCs w:val="20"/>
-          <w:lang w:eastAsia="fr-FR"/>
         </w:rPr>
         <w:t xml:space="preserve">    &lt;groupId&gt;</w:t>
       </w:r>
       <w:proofErr w:type="spellStart"/>
       <w:r>
         <w:rPr>
-          <w:rFonts w:ascii="Consolas" w:eastAsia="Times New Roman" w:hAnsi="Consolas" w:cs="Consolas"/>
+          <w:rFonts w:ascii="Consolas" w:hAnsi="Consolas" w:cs="Consolas"/>
           <w:color w:val="44546A" w:themeColor="text2"/>
           <w:sz w:val="20"/>
           <w:szCs w:val="20"/>
-          <w:lang w:eastAsia="fr-FR"/>
         </w:rPr>
         <w:t>us.codecraft</w:t>
       </w:r>
       <w:proofErr w:type="spellEnd"/>
       <w:r>
         <w:rPr>
-          <w:rFonts w:ascii="Consolas" w:eastAsia="Times New Roman" w:hAnsi="Consolas" w:cs="Consolas"/>
+          <w:rFonts w:ascii="Consolas" w:hAnsi="Consolas" w:cs="Consolas"/>
           <w:color w:val="70AD47" w:themeColor="accent6"/>
           <w:sz w:val="20"/>
           <w:szCs w:val="20"/>
-          <w:lang w:eastAsia="fr-FR"/>
         </w:rPr>
         <w:t>&lt;/groupId&gt;</w:t>
       </w:r>
@@ -2377,64 +2382,58 @@
           <w:tab w:val="left" w:pos="14656"/>
         </w:tabs>
         <w:rPr>
-          <w:rFonts w:ascii="Consolas" w:eastAsia="Times New Roman" w:hAnsi="Consolas" w:cs="Consolas"/>
+          <w:rFonts w:ascii="Consolas" w:hAnsi="Consolas" w:cs="Consolas"/>
           <w:color w:val="70AD47" w:themeColor="accent6"/>
           <w:sz w:val="20"/>
           <w:szCs w:val="20"/>
-          <w:lang w:eastAsia="fr-FR"/>
-        </w:rPr>
-      </w:pPr>
-      <w:r>
-        <w:rPr>
-          <w:rFonts w:ascii="Consolas" w:eastAsia="Times New Roman" w:hAnsi="Consolas" w:cs="Consolas"/>
+        </w:rPr>
+      </w:pPr>
+      <w:r>
+        <w:rPr>
+          <w:rFonts w:ascii="Consolas" w:hAnsi="Consolas" w:cs="Consolas"/>
           <w:color w:val="70AD47" w:themeColor="accent6"/>
           <w:sz w:val="20"/>
           <w:szCs w:val="20"/>
-          <w:lang w:eastAsia="fr-FR"/>
         </w:rPr>
         <w:t xml:space="preserve">    &lt;</w:t>
       </w:r>
       <w:proofErr w:type="gramStart"/>
       <w:r>
         <w:rPr>
-          <w:rFonts w:ascii="Consolas" w:eastAsia="Times New Roman" w:hAnsi="Consolas" w:cs="Consolas"/>
+          <w:rFonts w:ascii="Consolas" w:hAnsi="Consolas" w:cs="Consolas"/>
           <w:color w:val="70AD47" w:themeColor="accent6"/>
           <w:sz w:val="20"/>
           <w:szCs w:val="20"/>
-          <w:lang w:eastAsia="fr-FR"/>
         </w:rPr>
         <w:t>artifactId</w:t>
       </w:r>
       <w:proofErr w:type="gramEnd"/>
       <w:r>
         <w:rPr>
-          <w:rFonts w:ascii="Consolas" w:eastAsia="Times New Roman" w:hAnsi="Consolas" w:cs="Consolas"/>
+          <w:rFonts w:ascii="Consolas" w:hAnsi="Consolas" w:cs="Consolas"/>
           <w:color w:val="70AD47" w:themeColor="accent6"/>
           <w:sz w:val="20"/>
           <w:szCs w:val="20"/>
-          <w:lang w:eastAsia="fr-FR"/>
         </w:rPr>
         <w:t>&gt;</w:t>
       </w:r>
       <w:proofErr w:type="spellStart"/>
       <w:r>
         <w:rPr>
-          <w:rFonts w:ascii="Consolas" w:eastAsia="Times New Roman" w:hAnsi="Consolas" w:cs="Consolas"/>
+          <w:rFonts w:ascii="Consolas" w:hAnsi="Consolas" w:cs="Consolas"/>
           <w:color w:val="44546A" w:themeColor="text2"/>
           <w:sz w:val="20"/>
           <w:szCs w:val="20"/>
-          <w:lang w:eastAsia="fr-FR"/>
         </w:rPr>
         <w:t>webmagic-core</w:t>
       </w:r>
       <w:proofErr w:type="spellEnd"/>
       <w:r>
         <w:rPr>
-          <w:rFonts w:ascii="Consolas" w:eastAsia="Times New Roman" w:hAnsi="Consolas" w:cs="Consolas"/>
+          <w:rFonts w:ascii="Consolas" w:hAnsi="Consolas" w:cs="Consolas"/>
           <w:color w:val="70AD47" w:themeColor="accent6"/>
           <w:sz w:val="20"/>
           <w:szCs w:val="20"/>
-          <w:lang w:eastAsia="fr-FR"/>
         </w:rPr>
         <w:t>&lt;/artifactId&gt;</w:t>
       </w:r>
@@ -2460,62 +2459,56 @@
           <w:tab w:val="left" w:pos="14656"/>
         </w:tabs>
         <w:rPr>
-          <w:rFonts w:ascii="Consolas" w:eastAsia="Times New Roman" w:hAnsi="Consolas" w:cs="Consolas"/>
+          <w:rFonts w:ascii="Consolas" w:hAnsi="Consolas" w:cs="Consolas"/>
           <w:color w:val="70AD47" w:themeColor="accent6"/>
           <w:sz w:val="20"/>
           <w:szCs w:val="20"/>
-          <w:lang w:eastAsia="fr-FR"/>
-        </w:rPr>
-      </w:pPr>
-      <w:r>
-        <w:rPr>
-          <w:rFonts w:ascii="Consolas" w:eastAsia="Times New Roman" w:hAnsi="Consolas" w:cs="Consolas"/>
+        </w:rPr>
+      </w:pPr>
+      <w:r>
+        <w:rPr>
+          <w:rFonts w:ascii="Consolas" w:hAnsi="Consolas" w:cs="Consolas"/>
           <w:color w:val="70AD47" w:themeColor="accent6"/>
           <w:sz w:val="20"/>
           <w:szCs w:val="20"/>
-          <w:lang w:eastAsia="fr-FR"/>
         </w:rPr>
         <w:t xml:space="preserve">    &lt;</w:t>
       </w:r>
       <w:proofErr w:type="gramStart"/>
       <w:r>
         <w:rPr>
-          <w:rFonts w:ascii="Consolas" w:eastAsia="Times New Roman" w:hAnsi="Consolas" w:cs="Consolas"/>
+          <w:rFonts w:ascii="Consolas" w:hAnsi="Consolas" w:cs="Consolas"/>
           <w:color w:val="70AD47" w:themeColor="accent6"/>
           <w:sz w:val="20"/>
           <w:szCs w:val="20"/>
-          <w:lang w:eastAsia="fr-FR"/>
         </w:rPr>
         <w:t>version</w:t>
       </w:r>
       <w:proofErr w:type="gramEnd"/>
       <w:r>
         <w:rPr>
-          <w:rFonts w:ascii="Consolas" w:eastAsia="Times New Roman" w:hAnsi="Consolas" w:cs="Consolas"/>
+          <w:rFonts w:ascii="Consolas" w:hAnsi="Consolas" w:cs="Consolas"/>
           <w:color w:val="70AD47" w:themeColor="accent6"/>
           <w:sz w:val="20"/>
           <w:szCs w:val="20"/>
-          <w:lang w:eastAsia="fr-FR"/>
         </w:rPr>
         <w:t>&gt;</w:t>
       </w:r>
       <w:r>
         <w:rPr>
-          <w:rFonts w:ascii="Consolas" w:eastAsia="Times New Roman" w:hAnsi="Consolas" w:cs="Consolas"/>
+          <w:rFonts w:ascii="Consolas" w:hAnsi="Consolas" w:cs="Consolas"/>
           <w:color w:val="44546A" w:themeColor="text2"/>
           <w:sz w:val="20"/>
           <w:szCs w:val="20"/>
-          <w:lang w:eastAsia="fr-FR"/>
         </w:rPr>
         <w:t>0.7.4</w:t>
       </w:r>
       <w:r>
         <w:rPr>
-          <w:rFonts w:ascii="Consolas" w:eastAsia="Times New Roman" w:hAnsi="Consolas" w:cs="Consolas"/>
+          <w:rFonts w:ascii="Consolas" w:hAnsi="Consolas" w:cs="Consolas"/>
           <w:color w:val="70AD47" w:themeColor="accent6"/>
           <w:sz w:val="20"/>
           <w:szCs w:val="20"/>
-          <w:lang w:eastAsia="fr-FR"/>
         </w:rPr>
         <w:t>&lt;/version&gt;</w:t>
       </w:r>
@@ -2541,20 +2534,18 @@
           <w:tab w:val="left" w:pos="14656"/>
         </w:tabs>
         <w:rPr>
-          <w:rFonts w:ascii="Consolas" w:eastAsia="Times New Roman" w:hAnsi="Consolas" w:cs="Consolas"/>
+          <w:rFonts w:ascii="Consolas" w:hAnsi="Consolas" w:cs="Consolas"/>
           <w:color w:val="70AD47" w:themeColor="accent6"/>
           <w:sz w:val="20"/>
           <w:szCs w:val="20"/>
-          <w:lang w:eastAsia="fr-FR"/>
-        </w:rPr>
-      </w:pPr>
-      <w:r>
-        <w:rPr>
-          <w:rFonts w:ascii="Consolas" w:eastAsia="Times New Roman" w:hAnsi="Consolas" w:cs="Consolas"/>
+        </w:rPr>
+      </w:pPr>
+      <w:r>
+        <w:rPr>
+          <w:rFonts w:ascii="Consolas" w:hAnsi="Consolas" w:cs="Consolas"/>
           <w:color w:val="70AD47" w:themeColor="accent6"/>
           <w:sz w:val="20"/>
           <w:szCs w:val="20"/>
-          <w:lang w:eastAsia="fr-FR"/>
         </w:rPr>
         <w:t>&lt;/dependency&gt;</w:t>
       </w:r>
@@ -2580,42 +2571,38 @@
           <w:tab w:val="left" w:pos="14656"/>
         </w:tabs>
         <w:rPr>
-          <w:rFonts w:ascii="Consolas" w:eastAsia="Times New Roman" w:hAnsi="Consolas" w:cs="Consolas"/>
+          <w:rFonts w:ascii="Consolas" w:hAnsi="Consolas" w:cs="Consolas"/>
           <w:color w:val="70AD47" w:themeColor="accent6"/>
           <w:sz w:val="20"/>
           <w:szCs w:val="20"/>
-          <w:lang w:eastAsia="fr-FR"/>
-        </w:rPr>
-      </w:pPr>
-      <w:r>
-        <w:rPr>
-          <w:rFonts w:ascii="Consolas" w:eastAsia="Times New Roman" w:hAnsi="Consolas" w:cs="Consolas"/>
+        </w:rPr>
+      </w:pPr>
+      <w:r>
+        <w:rPr>
+          <w:rFonts w:ascii="Consolas" w:hAnsi="Consolas" w:cs="Consolas"/>
           <w:color w:val="70AD47" w:themeColor="accent6"/>
           <w:sz w:val="20"/>
           <w:szCs w:val="20"/>
-          <w:lang w:eastAsia="fr-FR"/>
         </w:rPr>
         <w:t>&lt;</w:t>
       </w:r>
       <w:proofErr w:type="gramStart"/>
       <w:r>
         <w:rPr>
-          <w:rFonts w:ascii="Consolas" w:eastAsia="Times New Roman" w:hAnsi="Consolas" w:cs="Consolas"/>
+          <w:rFonts w:ascii="Consolas" w:hAnsi="Consolas" w:cs="Consolas"/>
           <w:color w:val="70AD47" w:themeColor="accent6"/>
           <w:sz w:val="20"/>
           <w:szCs w:val="20"/>
-          <w:lang w:eastAsia="fr-FR"/>
         </w:rPr>
         <w:t>dependency</w:t>
       </w:r>
       <w:proofErr w:type="gramEnd"/>
       <w:r>
         <w:rPr>
-          <w:rFonts w:ascii="Consolas" w:eastAsia="Times New Roman" w:hAnsi="Consolas" w:cs="Consolas"/>
+          <w:rFonts w:ascii="Consolas" w:hAnsi="Consolas" w:cs="Consolas"/>
           <w:color w:val="70AD47" w:themeColor="accent6"/>
           <w:sz w:val="20"/>
           <w:szCs w:val="20"/>
-          <w:lang w:eastAsia="fr-FR"/>
         </w:rPr>
         <w:t>&gt;</w:t>
       </w:r>
@@ -2641,42 +2628,38 @@
           <w:tab w:val="left" w:pos="14656"/>
         </w:tabs>
         <w:rPr>
-          <w:rFonts w:ascii="Consolas" w:eastAsia="Times New Roman" w:hAnsi="Consolas" w:cs="Consolas"/>
+          <w:rFonts w:ascii="Consolas" w:hAnsi="Consolas" w:cs="Consolas"/>
           <w:color w:val="70AD47" w:themeColor="accent6"/>
           <w:sz w:val="20"/>
           <w:szCs w:val="20"/>
-          <w:lang w:eastAsia="fr-FR"/>
-        </w:rPr>
-      </w:pPr>
-      <w:r>
-        <w:rPr>
-          <w:rFonts w:ascii="Consolas" w:eastAsia="Times New Roman" w:hAnsi="Consolas" w:cs="Consolas"/>
+        </w:rPr>
+      </w:pPr>
+      <w:r>
+        <w:rPr>
+          <w:rFonts w:ascii="Consolas" w:hAnsi="Consolas" w:cs="Consolas"/>
           <w:color w:val="70AD47" w:themeColor="accent6"/>
           <w:sz w:val="20"/>
           <w:szCs w:val="20"/>
-          <w:lang w:eastAsia="fr-FR"/>
         </w:rPr>
         <w:t xml:space="preserve">    &lt;groupId&gt;</w:t>
       </w:r>
       <w:proofErr w:type="spellStart"/>
       <w:r>
         <w:rPr>
-          <w:rFonts w:ascii="Consolas" w:eastAsia="Times New Roman" w:hAnsi="Consolas" w:cs="Consolas"/>
+          <w:rFonts w:ascii="Consolas" w:hAnsi="Consolas" w:cs="Consolas"/>
           <w:color w:val="44546A" w:themeColor="text2"/>
           <w:sz w:val="20"/>
           <w:szCs w:val="20"/>
-          <w:lang w:eastAsia="fr-FR"/>
         </w:rPr>
         <w:t>us.codecraft</w:t>
       </w:r>
       <w:proofErr w:type="spellEnd"/>
       <w:r>
         <w:rPr>
-          <w:rFonts w:ascii="Consolas" w:eastAsia="Times New Roman" w:hAnsi="Consolas" w:cs="Consolas"/>
+          <w:rFonts w:ascii="Consolas" w:hAnsi="Consolas" w:cs="Consolas"/>
           <w:color w:val="70AD47" w:themeColor="accent6"/>
           <w:sz w:val="20"/>
           <w:szCs w:val="20"/>
-          <w:lang w:eastAsia="fr-FR"/>
         </w:rPr>
         <w:t>&lt;/groupId&gt;</w:t>
       </w:r>
@@ -2702,74 +2685,67 @@
           <w:tab w:val="left" w:pos="14656"/>
         </w:tabs>
         <w:rPr>
-          <w:rFonts w:ascii="Consolas" w:eastAsia="Times New Roman" w:hAnsi="Consolas" w:cs="Consolas"/>
+          <w:rFonts w:ascii="Consolas" w:hAnsi="Consolas" w:cs="Consolas"/>
           <w:color w:val="70AD47" w:themeColor="accent6"/>
           <w:sz w:val="20"/>
           <w:szCs w:val="20"/>
-          <w:lang w:eastAsia="fr-FR"/>
-        </w:rPr>
-      </w:pPr>
-      <w:r>
-        <w:rPr>
-          <w:rFonts w:ascii="Consolas" w:eastAsia="Times New Roman" w:hAnsi="Consolas" w:cs="Consolas"/>
+        </w:rPr>
+      </w:pPr>
+      <w:r>
+        <w:rPr>
+          <w:rFonts w:ascii="Consolas" w:hAnsi="Consolas" w:cs="Consolas"/>
           <w:color w:val="70AD47" w:themeColor="accent6"/>
           <w:sz w:val="20"/>
           <w:szCs w:val="20"/>
-          <w:lang w:eastAsia="fr-FR"/>
         </w:rPr>
         <w:t xml:space="preserve">    &lt;</w:t>
       </w:r>
       <w:proofErr w:type="gramStart"/>
       <w:r>
         <w:rPr>
-          <w:rFonts w:ascii="Consolas" w:eastAsia="Times New Roman" w:hAnsi="Consolas" w:cs="Consolas"/>
+          <w:rFonts w:ascii="Consolas" w:hAnsi="Consolas" w:cs="Consolas"/>
           <w:color w:val="70AD47" w:themeColor="accent6"/>
           <w:sz w:val="20"/>
           <w:szCs w:val="20"/>
-          <w:lang w:eastAsia="fr-FR"/>
         </w:rPr>
         <w:t>artifactId</w:t>
       </w:r>
       <w:proofErr w:type="gramEnd"/>
       <w:r>
         <w:rPr>
-          <w:rFonts w:ascii="Consolas" w:eastAsia="Times New Roman" w:hAnsi="Consolas" w:cs="Consolas"/>
+          <w:rFonts w:ascii="Consolas" w:hAnsi="Consolas" w:cs="Consolas"/>
           <w:color w:val="70AD47" w:themeColor="accent6"/>
           <w:sz w:val="20"/>
           <w:szCs w:val="20"/>
-          <w:lang w:eastAsia="fr-FR"/>
         </w:rPr>
         <w:t>&gt;</w:t>
       </w:r>
       <w:proofErr w:type="spellStart"/>
       <w:r>
         <w:rPr>
-          <w:rFonts w:ascii="Consolas" w:eastAsia="Times New Roman" w:hAnsi="Consolas" w:cs="Consolas"/>
+          <w:rFonts w:ascii="Consolas" w:hAnsi="Consolas" w:cs="Consolas"/>
           <w:color w:val="44546A" w:themeColor="text2"/>
           <w:sz w:val="20"/>
           <w:szCs w:val="20"/>
-          <w:lang w:eastAsia="fr-FR"/>
         </w:rPr>
         <w:t>webmagic</w:t>
       </w:r>
       <w:proofErr w:type="spellEnd"/>
       <w:r>
         <w:rPr>
-          <w:rFonts w:ascii="Consolas" w:eastAsia="Times New Roman" w:hAnsi="Consolas" w:cs="Consolas"/>
+          <w:rFonts w:ascii="Consolas" w:hAnsi="Consolas" w:cs="Consolas"/>
           <w:color w:val="44546A" w:themeColor="text2"/>
           <w:sz w:val="20"/>
           <w:szCs w:val="20"/>
-          <w:lang w:eastAsia="fr-FR"/>
         </w:rPr>
         <w:t>-extension</w:t>
       </w:r>
       <w:r>
         <w:rPr>
-          <w:rFonts w:ascii="Consolas" w:eastAsia="Times New Roman" w:hAnsi="Consolas" w:cs="Consolas"/>
+          <w:rFonts w:ascii="Consolas" w:hAnsi="Consolas" w:cs="Consolas"/>
           <w:color w:val="70AD47" w:themeColor="accent6"/>
           <w:sz w:val="20"/>
           <w:szCs w:val="20"/>
-          <w:lang w:eastAsia="fr-FR"/>
         </w:rPr>
         <w:t>&lt;/artifactId&gt;</w:t>
       </w:r>
@@ -2795,62 +2771,56 @@
           <w:tab w:val="left" w:pos="14656"/>
         </w:tabs>
         <w:rPr>
-          <w:rFonts w:ascii="Consolas" w:eastAsia="Times New Roman" w:hAnsi="Consolas" w:cs="Consolas"/>
+          <w:rFonts w:ascii="Consolas" w:hAnsi="Consolas" w:cs="Consolas"/>
           <w:color w:val="70AD47" w:themeColor="accent6"/>
           <w:sz w:val="20"/>
           <w:szCs w:val="20"/>
-          <w:lang w:eastAsia="fr-FR"/>
-        </w:rPr>
-      </w:pPr>
-      <w:r>
-        <w:rPr>
-          <w:rFonts w:ascii="Consolas" w:eastAsia="Times New Roman" w:hAnsi="Consolas" w:cs="Consolas"/>
+        </w:rPr>
+      </w:pPr>
+      <w:r>
+        <w:rPr>
+          <w:rFonts w:ascii="Consolas" w:hAnsi="Consolas" w:cs="Consolas"/>
           <w:color w:val="70AD47" w:themeColor="accent6"/>
           <w:sz w:val="20"/>
           <w:szCs w:val="20"/>
-          <w:lang w:eastAsia="fr-FR"/>
         </w:rPr>
         <w:t xml:space="preserve">    &lt;</w:t>
       </w:r>
       <w:proofErr w:type="gramStart"/>
       <w:r>
         <w:rPr>
-          <w:rFonts w:ascii="Consolas" w:eastAsia="Times New Roman" w:hAnsi="Consolas" w:cs="Consolas"/>
+          <w:rFonts w:ascii="Consolas" w:hAnsi="Consolas" w:cs="Consolas"/>
           <w:color w:val="70AD47" w:themeColor="accent6"/>
           <w:sz w:val="20"/>
           <w:szCs w:val="20"/>
-          <w:lang w:eastAsia="fr-FR"/>
         </w:rPr>
         <w:t>version</w:t>
       </w:r>
       <w:proofErr w:type="gramEnd"/>
       <w:r>
         <w:rPr>
-          <w:rFonts w:ascii="Consolas" w:eastAsia="Times New Roman" w:hAnsi="Consolas" w:cs="Consolas"/>
+          <w:rFonts w:ascii="Consolas" w:hAnsi="Consolas" w:cs="Consolas"/>
           <w:color w:val="70AD47" w:themeColor="accent6"/>
           <w:sz w:val="20"/>
           <w:szCs w:val="20"/>
-          <w:lang w:eastAsia="fr-FR"/>
         </w:rPr>
         <w:t>&gt;</w:t>
       </w:r>
       <w:r>
         <w:rPr>
-          <w:rFonts w:ascii="Consolas" w:eastAsia="Times New Roman" w:hAnsi="Consolas" w:cs="Consolas"/>
+          <w:rFonts w:ascii="Consolas" w:hAnsi="Consolas" w:cs="Consolas"/>
           <w:color w:val="44546A" w:themeColor="text2"/>
           <w:sz w:val="20"/>
           <w:szCs w:val="20"/>
-          <w:lang w:eastAsia="fr-FR"/>
         </w:rPr>
         <w:t>0.7.4</w:t>
       </w:r>
       <w:r>
         <w:rPr>
-          <w:rFonts w:ascii="Consolas" w:eastAsia="Times New Roman" w:hAnsi="Consolas" w:cs="Consolas"/>
+          <w:rFonts w:ascii="Consolas" w:hAnsi="Consolas" w:cs="Consolas"/>
           <w:color w:val="70AD47" w:themeColor="accent6"/>
           <w:sz w:val="20"/>
           <w:szCs w:val="20"/>
-          <w:lang w:eastAsia="fr-FR"/>
         </w:rPr>
         <w:t>&lt;/version&gt;</w:t>
       </w:r>
@@ -2876,52 +2846,47 @@
           <w:tab w:val="left" w:pos="14656"/>
         </w:tabs>
         <w:rPr>
-          <w:rFonts w:ascii="Consolas" w:eastAsia="Times New Roman" w:hAnsi="Consolas" w:cs="Consolas"/>
+          <w:rFonts w:ascii="Consolas" w:hAnsi="Consolas" w:cs="Consolas"/>
           <w:color w:val="70AD47" w:themeColor="accent6"/>
           <w:sz w:val="20"/>
           <w:szCs w:val="20"/>
-          <w:lang w:eastAsia="fr-FR"/>
-        </w:rPr>
-      </w:pPr>
-      <w:r>
-        <w:rPr>
-          <w:rFonts w:ascii="Consolas" w:eastAsia="Times New Roman" w:hAnsi="Consolas" w:cs="Consolas"/>
+        </w:rPr>
+      </w:pPr>
+      <w:r>
+        <w:rPr>
+          <w:rFonts w:ascii="Consolas" w:hAnsi="Consolas" w:cs="Consolas"/>
           <w:color w:val="70AD47" w:themeColor="accent6"/>
           <w:sz w:val="20"/>
           <w:szCs w:val="20"/>
-          <w:lang w:eastAsia="fr-FR"/>
         </w:rPr>
         <w:t xml:space="preserve">    </w:t>
       </w:r>
       <w:r>
         <w:rPr>
-          <w:rFonts w:ascii="Consolas" w:eastAsia="Times New Roman" w:hAnsi="Consolas" w:cs="Consolas"/>
+          <w:rFonts w:ascii="Consolas" w:hAnsi="Consolas" w:cs="Consolas"/>
           <w:color w:val="70AD47" w:themeColor="accent6"/>
           <w:sz w:val="20"/>
           <w:szCs w:val="20"/>
-          <w:lang w:eastAsia="fr-FR"/>
         </w:rPr>
         <w:t>&lt;</w:t>
       </w:r>
       <w:proofErr w:type="gramStart"/>
       <w:r>
         <w:rPr>
-          <w:rFonts w:ascii="Consolas" w:eastAsia="Times New Roman" w:hAnsi="Consolas" w:cs="Consolas"/>
+          <w:rFonts w:ascii="Consolas" w:hAnsi="Consolas" w:cs="Consolas"/>
           <w:color w:val="70AD47" w:themeColor="accent6"/>
           <w:sz w:val="20"/>
           <w:szCs w:val="20"/>
-          <w:lang w:eastAsia="fr-FR"/>
         </w:rPr>
         <w:t>exclusions</w:t>
       </w:r>
       <w:proofErr w:type="gramEnd"/>
       <w:r>
         <w:rPr>
-          <w:rFonts w:ascii="Consolas" w:eastAsia="Times New Roman" w:hAnsi="Consolas" w:cs="Consolas"/>
+          <w:rFonts w:ascii="Consolas" w:hAnsi="Consolas" w:cs="Consolas"/>
           <w:color w:val="70AD47" w:themeColor="accent6"/>
           <w:sz w:val="20"/>
           <w:szCs w:val="20"/>
-          <w:lang w:eastAsia="fr-FR"/>
         </w:rPr>
         <w:t>&gt;</w:t>
       </w:r>
@@ -2947,62 +2912,56 @@
           <w:tab w:val="left" w:pos="14656"/>
         </w:tabs>
         <w:rPr>
-          <w:rFonts w:ascii="Consolas" w:eastAsia="Times New Roman" w:hAnsi="Consolas" w:cs="Consolas"/>
+          <w:rFonts w:ascii="Consolas" w:hAnsi="Consolas" w:cs="Consolas"/>
           <w:color w:val="70AD47" w:themeColor="accent6"/>
           <w:sz w:val="20"/>
           <w:szCs w:val="20"/>
-          <w:lang w:eastAsia="fr-FR"/>
-        </w:rPr>
-      </w:pPr>
-      <w:r>
-        <w:rPr>
-          <w:rFonts w:ascii="Consolas" w:eastAsia="Times New Roman" w:hAnsi="Consolas" w:cs="Consolas"/>
+        </w:rPr>
+      </w:pPr>
+      <w:r>
+        <w:rPr>
+          <w:rFonts w:ascii="Consolas" w:hAnsi="Consolas" w:cs="Consolas"/>
           <w:color w:val="70AD47" w:themeColor="accent6"/>
           <w:sz w:val="20"/>
           <w:szCs w:val="20"/>
-          <w:lang w:eastAsia="fr-FR"/>
         </w:rPr>
         <w:t xml:space="preserve">    </w:t>
       </w:r>
       <w:r>
         <w:rPr>
-          <w:rFonts w:ascii="Consolas" w:eastAsia="Times New Roman" w:hAnsi="Consolas" w:cs="Consolas"/>
+          <w:rFonts w:ascii="Consolas" w:hAnsi="Consolas" w:cs="Consolas"/>
           <w:color w:val="70AD47" w:themeColor="accent6"/>
           <w:sz w:val="20"/>
           <w:szCs w:val="20"/>
-          <w:lang w:eastAsia="fr-FR"/>
         </w:rPr>
         <w:tab/>
       </w:r>
       <w:r>
         <w:rPr>
-          <w:rFonts w:ascii="Consolas" w:eastAsia="Times New Roman" w:hAnsi="Consolas" w:cs="Consolas"/>
+          <w:rFonts w:ascii="Consolas" w:hAnsi="Consolas" w:cs="Consolas"/>
           <w:color w:val="70AD47" w:themeColor="accent6"/>
           <w:sz w:val="20"/>
           <w:szCs w:val="20"/>
-          <w:lang w:eastAsia="fr-FR"/>
         </w:rPr>
         <w:t>&lt;</w:t>
       </w:r>
       <w:proofErr w:type="gramStart"/>
       <w:r>
         <w:rPr>
-          <w:rFonts w:ascii="Consolas" w:eastAsia="Times New Roman" w:hAnsi="Consolas" w:cs="Consolas"/>
+          <w:rFonts w:ascii="Consolas" w:hAnsi="Consolas" w:cs="Consolas"/>
           <w:color w:val="70AD47" w:themeColor="accent6"/>
           <w:sz w:val="20"/>
           <w:szCs w:val="20"/>
-          <w:lang w:eastAsia="fr-FR"/>
         </w:rPr>
         <w:t>exclusion</w:t>
       </w:r>
       <w:proofErr w:type="gramEnd"/>
       <w:r>
         <w:rPr>
-          <w:rFonts w:ascii="Consolas" w:eastAsia="Times New Roman" w:hAnsi="Consolas" w:cs="Consolas"/>
+          <w:rFonts w:ascii="Consolas" w:hAnsi="Consolas" w:cs="Consolas"/>
           <w:color w:val="70AD47" w:themeColor="accent6"/>
           <w:sz w:val="20"/>
           <w:szCs w:val="20"/>
-          <w:lang w:eastAsia="fr-FR"/>
         </w:rPr>
         <w:t>&gt;</w:t>
       </w:r>
@@ -3028,61 +2987,55 @@
           <w:tab w:val="left" w:pos="14656"/>
         </w:tabs>
         <w:rPr>
-          <w:rFonts w:ascii="Consolas" w:eastAsia="Times New Roman" w:hAnsi="Consolas" w:cs="Consolas"/>
+          <w:rFonts w:ascii="Consolas" w:hAnsi="Consolas" w:cs="Consolas"/>
           <w:color w:val="70AD47" w:themeColor="accent6"/>
           <w:sz w:val="20"/>
           <w:szCs w:val="20"/>
-          <w:lang w:eastAsia="fr-FR"/>
-        </w:rPr>
-      </w:pPr>
-      <w:r>
-        <w:rPr>
-          <w:rFonts w:ascii="Consolas" w:eastAsia="Times New Roman" w:hAnsi="Consolas" w:cs="Consolas"/>
+        </w:rPr>
+      </w:pPr>
+      <w:r>
+        <w:rPr>
+          <w:rFonts w:ascii="Consolas" w:hAnsi="Consolas" w:cs="Consolas"/>
           <w:color w:val="70AD47" w:themeColor="accent6"/>
           <w:sz w:val="20"/>
           <w:szCs w:val="20"/>
-          <w:lang w:eastAsia="fr-FR"/>
         </w:rPr>
         <w:t xml:space="preserve">        </w:t>
       </w:r>
       <w:r>
         <w:rPr>
-          <w:rFonts w:ascii="Consolas" w:eastAsia="Times New Roman" w:hAnsi="Consolas" w:cs="Consolas"/>
+          <w:rFonts w:ascii="Consolas" w:hAnsi="Consolas" w:cs="Consolas"/>
           <w:color w:val="70AD47" w:themeColor="accent6"/>
           <w:sz w:val="20"/>
           <w:szCs w:val="20"/>
-          <w:lang w:eastAsia="fr-FR"/>
         </w:rPr>
         <w:tab/>
         <w:t xml:space="preserve">     </w:t>
       </w:r>
       <w:r>
         <w:rPr>
-          <w:rFonts w:ascii="Consolas" w:eastAsia="Times New Roman" w:hAnsi="Consolas" w:cs="Consolas"/>
+          <w:rFonts w:ascii="Consolas" w:hAnsi="Consolas" w:cs="Consolas"/>
           <w:color w:val="70AD47" w:themeColor="accent6"/>
           <w:sz w:val="20"/>
           <w:szCs w:val="20"/>
-          <w:lang w:eastAsia="fr-FR"/>
         </w:rPr>
         <w:t>&lt;groupId&gt;</w:t>
       </w:r>
       <w:r>
         <w:rPr>
-          <w:rFonts w:ascii="Consolas" w:eastAsia="Times New Roman" w:hAnsi="Consolas" w:cs="Consolas"/>
+          <w:rFonts w:ascii="Consolas" w:hAnsi="Consolas" w:cs="Consolas"/>
           <w:color w:val="44546A" w:themeColor="text2"/>
           <w:sz w:val="20"/>
           <w:szCs w:val="20"/>
-          <w:lang w:eastAsia="fr-FR"/>
         </w:rPr>
         <w:t>org.slf4j</w:t>
       </w:r>
       <w:r>
         <w:rPr>
-          <w:rFonts w:ascii="Consolas" w:eastAsia="Times New Roman" w:hAnsi="Consolas" w:cs="Consolas"/>
+          <w:rFonts w:ascii="Consolas" w:hAnsi="Consolas" w:cs="Consolas"/>
           <w:color w:val="70AD47" w:themeColor="accent6"/>
           <w:sz w:val="20"/>
           <w:szCs w:val="20"/>
-          <w:lang w:eastAsia="fr-FR"/>
         </w:rPr>
         <w:t>&lt;/groupId&gt;</w:t>
       </w:r>
@@ -3108,83 +3061,75 @@
           <w:tab w:val="left" w:pos="14656"/>
         </w:tabs>
         <w:rPr>
-          <w:rFonts w:ascii="Consolas" w:eastAsia="Times New Roman" w:hAnsi="Consolas" w:cs="Consolas"/>
+          <w:rFonts w:ascii="Consolas" w:hAnsi="Consolas" w:cs="Consolas"/>
           <w:color w:val="70AD47" w:themeColor="accent6"/>
           <w:sz w:val="20"/>
           <w:szCs w:val="20"/>
-          <w:lang w:eastAsia="fr-FR"/>
-        </w:rPr>
-      </w:pPr>
-      <w:r>
-        <w:rPr>
-          <w:rFonts w:ascii="Consolas" w:eastAsia="Times New Roman" w:hAnsi="Consolas" w:cs="Consolas"/>
+        </w:rPr>
+      </w:pPr>
+      <w:r>
+        <w:rPr>
+          <w:rFonts w:ascii="Consolas" w:hAnsi="Consolas" w:cs="Consolas"/>
           <w:color w:val="70AD47" w:themeColor="accent6"/>
           <w:sz w:val="20"/>
           <w:szCs w:val="20"/>
-          <w:lang w:eastAsia="fr-FR"/>
         </w:rPr>
         <w:t xml:space="preserve">        </w:t>
       </w:r>
       <w:r>
         <w:rPr>
-          <w:rFonts w:ascii="Consolas" w:eastAsia="Times New Roman" w:hAnsi="Consolas" w:cs="Consolas"/>
+          <w:rFonts w:ascii="Consolas" w:hAnsi="Consolas" w:cs="Consolas"/>
           <w:color w:val="70AD47" w:themeColor="accent6"/>
           <w:sz w:val="20"/>
           <w:szCs w:val="20"/>
-          <w:lang w:eastAsia="fr-FR"/>
         </w:rPr>
         <w:tab/>
         <w:t xml:space="preserve">     </w:t>
       </w:r>
       <w:r>
         <w:rPr>
-          <w:rFonts w:ascii="Consolas" w:eastAsia="Times New Roman" w:hAnsi="Consolas" w:cs="Consolas"/>
+          <w:rFonts w:ascii="Consolas" w:hAnsi="Consolas" w:cs="Consolas"/>
           <w:color w:val="70AD47" w:themeColor="accent6"/>
           <w:sz w:val="20"/>
           <w:szCs w:val="20"/>
-          <w:lang w:eastAsia="fr-FR"/>
         </w:rPr>
         <w:t>&lt;</w:t>
       </w:r>
       <w:proofErr w:type="gramStart"/>
       <w:r>
         <w:rPr>
-          <w:rFonts w:ascii="Consolas" w:eastAsia="Times New Roman" w:hAnsi="Consolas" w:cs="Consolas"/>
+          <w:rFonts w:ascii="Consolas" w:hAnsi="Consolas" w:cs="Consolas"/>
           <w:color w:val="70AD47" w:themeColor="accent6"/>
           <w:sz w:val="20"/>
           <w:szCs w:val="20"/>
-          <w:lang w:eastAsia="fr-FR"/>
         </w:rPr>
         <w:t>artifactId</w:t>
       </w:r>
       <w:proofErr w:type="gramEnd"/>
       <w:r>
         <w:rPr>
-          <w:rFonts w:ascii="Consolas" w:eastAsia="Times New Roman" w:hAnsi="Consolas" w:cs="Consolas"/>
+          <w:rFonts w:ascii="Consolas" w:hAnsi="Consolas" w:cs="Consolas"/>
           <w:color w:val="70AD47" w:themeColor="accent6"/>
           <w:sz w:val="20"/>
           <w:szCs w:val="20"/>
-          <w:lang w:eastAsia="fr-FR"/>
         </w:rPr>
         <w:t>&gt;</w:t>
       </w:r>
       <w:r>
         <w:rPr>
-          <w:rFonts w:ascii="Consolas" w:eastAsia="Times New Roman" w:hAnsi="Consolas" w:cs="Consolas"/>
+          <w:rFonts w:ascii="Consolas" w:hAnsi="Consolas" w:cs="Consolas"/>
           <w:color w:val="44546A" w:themeColor="text2"/>
           <w:sz w:val="20"/>
           <w:szCs w:val="20"/>
-          <w:lang w:eastAsia="fr-FR"/>
         </w:rPr>
         <w:t>slf4j-log4j12</w:t>
       </w:r>
       <w:r>
         <w:rPr>
-          <w:rFonts w:ascii="Consolas" w:eastAsia="Times New Roman" w:hAnsi="Consolas" w:cs="Consolas"/>
+          <w:rFonts w:ascii="Consolas" w:hAnsi="Consolas" w:cs="Consolas"/>
           <w:color w:val="70AD47" w:themeColor="accent6"/>
           <w:sz w:val="20"/>
           <w:szCs w:val="20"/>
-          <w:lang w:eastAsia="fr-FR"/>
         </w:rPr>
         <w:t>&lt;/artifactId&gt;</w:t>
       </w:r>
@@ -3210,30 +3155,27 @@
           <w:tab w:val="left" w:pos="14656"/>
         </w:tabs>
         <w:rPr>
-          <w:rFonts w:ascii="Consolas" w:eastAsia="Times New Roman" w:hAnsi="Consolas" w:cs="Consolas"/>
+          <w:rFonts w:ascii="Consolas" w:hAnsi="Consolas" w:cs="Consolas"/>
           <w:color w:val="70AD47" w:themeColor="accent6"/>
           <w:sz w:val="20"/>
           <w:szCs w:val="20"/>
-          <w:lang w:eastAsia="fr-FR"/>
-        </w:rPr>
-      </w:pPr>
-      <w:r>
-        <w:rPr>
-          <w:rFonts w:ascii="Consolas" w:eastAsia="Times New Roman" w:hAnsi="Consolas" w:cs="Consolas"/>
+        </w:rPr>
+      </w:pPr>
+      <w:r>
+        <w:rPr>
+          <w:rFonts w:ascii="Consolas" w:hAnsi="Consolas" w:cs="Consolas"/>
           <w:color w:val="70AD47" w:themeColor="accent6"/>
           <w:sz w:val="20"/>
           <w:szCs w:val="20"/>
-          <w:lang w:eastAsia="fr-FR"/>
         </w:rPr>
         <w:tab/>
       </w:r>
       <w:r>
         <w:rPr>
-          <w:rFonts w:ascii="Consolas" w:eastAsia="Times New Roman" w:hAnsi="Consolas" w:cs="Consolas"/>
+          <w:rFonts w:ascii="Consolas" w:hAnsi="Consolas" w:cs="Consolas"/>
           <w:color w:val="70AD47" w:themeColor="accent6"/>
           <w:sz w:val="20"/>
           <w:szCs w:val="20"/>
-          <w:lang w:eastAsia="fr-FR"/>
         </w:rPr>
         <w:t>&lt;/exclusion&gt;</w:t>
       </w:r>
@@ -3259,30 +3201,27 @@
           <w:tab w:val="left" w:pos="14656"/>
         </w:tabs>
         <w:rPr>
-          <w:rFonts w:ascii="Consolas" w:eastAsia="Times New Roman" w:hAnsi="Consolas" w:cs="Consolas"/>
+          <w:rFonts w:ascii="Consolas" w:hAnsi="Consolas" w:cs="Consolas"/>
           <w:color w:val="70AD47" w:themeColor="accent6"/>
           <w:sz w:val="20"/>
           <w:szCs w:val="20"/>
-          <w:lang w:eastAsia="fr-FR"/>
-        </w:rPr>
-      </w:pPr>
-      <w:r>
-        <w:rPr>
-          <w:rFonts w:ascii="Consolas" w:eastAsia="Times New Roman" w:hAnsi="Consolas" w:cs="Consolas"/>
+        </w:rPr>
+      </w:pPr>
+      <w:r>
+        <w:rPr>
+          <w:rFonts w:ascii="Consolas" w:hAnsi="Consolas" w:cs="Consolas"/>
           <w:color w:val="70AD47" w:themeColor="accent6"/>
           <w:sz w:val="20"/>
           <w:szCs w:val="20"/>
-          <w:lang w:eastAsia="fr-FR"/>
         </w:rPr>
         <w:t xml:space="preserve">    </w:t>
       </w:r>
       <w:r>
         <w:rPr>
-          <w:rFonts w:ascii="Consolas" w:eastAsia="Times New Roman" w:hAnsi="Consolas" w:cs="Consolas"/>
+          <w:rFonts w:ascii="Consolas" w:hAnsi="Consolas" w:cs="Consolas"/>
           <w:color w:val="70AD47" w:themeColor="accent6"/>
           <w:sz w:val="20"/>
           <w:szCs w:val="20"/>
-          <w:lang w:eastAsia="fr-FR"/>
         </w:rPr>
         <w:t>&lt;/exclusions&gt;</w:t>
       </w:r>
@@ -3308,20 +3247,18 @@
           <w:tab w:val="left" w:pos="14656"/>
         </w:tabs>
         <w:rPr>
-          <w:rFonts w:ascii="Consolas" w:eastAsia="Times New Roman" w:hAnsi="Consolas" w:cs="Consolas"/>
+          <w:rFonts w:ascii="Consolas" w:hAnsi="Consolas" w:cs="Consolas"/>
           <w:color w:val="70AD47" w:themeColor="accent6"/>
           <w:sz w:val="20"/>
           <w:szCs w:val="20"/>
-          <w:lang w:eastAsia="fr-FR"/>
-        </w:rPr>
-      </w:pPr>
-      <w:r>
-        <w:rPr>
-          <w:rFonts w:ascii="Consolas" w:eastAsia="Times New Roman" w:hAnsi="Consolas" w:cs="Consolas"/>
+        </w:rPr>
+      </w:pPr>
+      <w:r>
+        <w:rPr>
+          <w:rFonts w:ascii="Consolas" w:hAnsi="Consolas" w:cs="Consolas"/>
           <w:color w:val="70AD47" w:themeColor="accent6"/>
           <w:sz w:val="20"/>
           <w:szCs w:val="20"/>
-          <w:lang w:eastAsia="fr-FR"/>
         </w:rPr>
         <w:t>&lt;/dependency&gt;</w:t>
       </w:r>
@@ -3329,20 +3266,18 @@
     <w:p>
       <w:pPr>
         <w:rPr>
-          <w:rFonts w:ascii="Consolas" w:eastAsia="Times New Roman" w:hAnsi="Consolas" w:cs="Consolas"/>
+          <w:rFonts w:ascii="Consolas" w:hAnsi="Consolas" w:cs="Consolas"/>
           <w:color w:val="70AD47" w:themeColor="accent6"/>
           <w:sz w:val="20"/>
           <w:szCs w:val="20"/>
-          <w:lang w:eastAsia="fr-FR"/>
-        </w:rPr>
-      </w:pPr>
-      <w:r>
-        <w:rPr>
-          <w:rFonts w:ascii="Consolas" w:eastAsia="Times New Roman" w:hAnsi="Consolas" w:cs="Consolas"/>
+        </w:rPr>
+      </w:pPr>
+      <w:r>
+        <w:rPr>
+          <w:rFonts w:ascii="Consolas" w:hAnsi="Consolas" w:cs="Consolas"/>
           <w:color w:val="70AD47" w:themeColor="accent6"/>
           <w:sz w:val="20"/>
           <w:szCs w:val="20"/>
-          <w:lang w:eastAsia="fr-FR"/>
         </w:rPr>
         <w:br w:type="page"/>
       </w:r>
@@ -3368,258 +3303,170 @@
       </w:r>
       <w:bookmarkEnd w:id="3"/>
     </w:p>
-    <w:p>
-      <w:pPr>
-        <w:rPr>
-          <w:lang w:eastAsia="fr-FR"/>
-        </w:rPr>
-      </w:pPr>
-    </w:p>
+    <w:p/>
     <w:p>
       <w:pPr>
         <w:jc w:val="both"/>
-        <w:rPr>
-          <w:lang w:eastAsia="fr-FR"/>
-        </w:rPr>
-      </w:pPr>
-      <w:r>
-        <w:rPr>
-          <w:lang w:eastAsia="fr-FR"/>
-        </w:rPr>
+      </w:pPr>
+      <w:r>
         <w:t xml:space="preserve">WebMagic est un projet purement Java, </w:t>
       </w:r>
       <w:r>
-        <w:rPr>
-          <w:lang w:eastAsia="fr-FR"/>
-        </w:rPr>
         <w:t xml:space="preserve">donc il sera très simple de </w:t>
       </w:r>
       <w:r>
-        <w:rPr>
-          <w:lang w:eastAsia="fr-FR"/>
-        </w:rPr>
         <w:t xml:space="preserve">télécharger et compiler le code source </w:t>
       </w:r>
       <w:r>
-        <w:rPr>
-          <w:lang w:eastAsia="fr-FR"/>
-        </w:rPr>
         <w:t>avec Maven</w:t>
       </w:r>
       <w:r>
-        <w:rPr>
-          <w:lang w:eastAsia="fr-FR"/>
-        </w:rPr>
         <w:t>.</w:t>
       </w:r>
       <w:r>
-        <w:rPr>
-          <w:lang w:eastAsia="fr-FR"/>
-        </w:rPr>
         <w:t xml:space="preserve"> Vous trouverez ci-dessous la liste des commandes Maven les plus courantes à utiliser.</w:t>
       </w:r>
     </w:p>
     <w:p>
       <w:pPr>
         <w:jc w:val="both"/>
-        <w:rPr>
-          <w:lang w:eastAsia="fr-FR"/>
-        </w:rPr>
       </w:pPr>
     </w:p>
     <w:p>
       <w:pPr>
         <w:shd w:val="clear" w:color="auto" w:fill="D9D9D9" w:themeFill="background1" w:themeFillShade="D9"/>
         <w:jc w:val="both"/>
-        <w:rPr>
-          <w:lang w:eastAsia="fr-FR"/>
-        </w:rPr>
       </w:pPr>
       <w:proofErr w:type="gramStart"/>
       <w:r>
         <w:rPr>
-          <w:rFonts w:ascii="Consolas" w:eastAsia="Times New Roman" w:hAnsi="Consolas" w:cs="Consolas"/>
+          <w:rFonts w:ascii="Consolas" w:hAnsi="Consolas" w:cs="Consolas"/>
           <w:color w:val="44546A" w:themeColor="text2"/>
           <w:sz w:val="20"/>
           <w:szCs w:val="20"/>
-          <w:lang w:eastAsia="fr-FR"/>
         </w:rPr>
         <w:t>mvn</w:t>
       </w:r>
       <w:proofErr w:type="gramEnd"/>
       <w:r>
         <w:rPr>
-          <w:rFonts w:ascii="Consolas" w:eastAsia="Times New Roman" w:hAnsi="Consolas" w:cs="Consolas"/>
+          <w:rFonts w:ascii="Consolas" w:hAnsi="Consolas" w:cs="Consolas"/>
           <w:color w:val="44546A" w:themeColor="text2"/>
           <w:sz w:val="20"/>
           <w:szCs w:val="20"/>
-          <w:lang w:eastAsia="fr-FR"/>
         </w:rPr>
         <w:t xml:space="preserve"> </w:t>
       </w:r>
       <w:r>
         <w:rPr>
-          <w:rFonts w:ascii="Consolas" w:eastAsia="Times New Roman" w:hAnsi="Consolas" w:cs="Consolas"/>
+          <w:rFonts w:ascii="Consolas" w:hAnsi="Consolas" w:cs="Consolas"/>
           <w:color w:val="44546A" w:themeColor="text2"/>
           <w:sz w:val="20"/>
           <w:szCs w:val="20"/>
-          <w:lang w:eastAsia="fr-FR"/>
-        </w:rPr>
-        <w:t>valid</w:t>
-      </w:r>
-      <w:r>
-        <w:rPr>
-          <w:rFonts w:ascii="Consolas" w:eastAsia="Times New Roman" w:hAnsi="Consolas" w:cs="Consolas"/>
+        </w:rPr>
+        <w:t>validate</w:t>
+      </w:r>
+      <w:r>
+        <w:rPr>
           <w:color w:val="44546A" w:themeColor="text2"/>
-          <w:sz w:val="20"/>
-          <w:szCs w:val="20"/>
-          <w:lang w:eastAsia="fr-FR"/>
-        </w:rPr>
-        <w:t>ate</w:t>
-      </w:r>
-      <w:r>
-        <w:rPr>
-          <w:color w:val="44546A" w:themeColor="text2"/>
-          <w:lang w:eastAsia="fr-FR"/>
         </w:rPr>
         <w:t xml:space="preserve"> </w:t>
       </w:r>
       <w:r>
-        <w:rPr>
-          <w:lang w:eastAsia="fr-FR"/>
-        </w:rPr>
         <w:t xml:space="preserve">: valide </w:t>
       </w:r>
       <w:r>
-        <w:rPr>
-          <w:lang w:eastAsia="fr-FR"/>
-        </w:rPr>
         <w:t>si</w:t>
       </w:r>
       <w:r>
-        <w:rPr>
-          <w:lang w:eastAsia="fr-FR"/>
-        </w:rPr>
-        <w:t xml:space="preserve"> le projet est correct et que toutes les informations nécessaires sont disponibles</w:t>
-      </w:r>
-      <w:r>
-        <w:rPr>
-          <w:lang w:eastAsia="fr-FR"/>
-        </w:rPr>
-        <w:t>.</w:t>
+        <w:t xml:space="preserve"> le projet est correct et que toutes les informations nécessaires sont disponibles.</w:t>
       </w:r>
     </w:p>
     <w:p>
       <w:pPr>
         <w:shd w:val="clear" w:color="auto" w:fill="D9D9D9" w:themeFill="background1" w:themeFillShade="D9"/>
         <w:jc w:val="both"/>
-        <w:rPr>
-          <w:lang w:eastAsia="fr-FR"/>
-        </w:rPr>
       </w:pPr>
       <w:proofErr w:type="gramStart"/>
       <w:r>
         <w:rPr>
-          <w:rFonts w:ascii="Consolas" w:eastAsia="Times New Roman" w:hAnsi="Consolas" w:cs="Consolas"/>
+          <w:rFonts w:ascii="Consolas" w:hAnsi="Consolas" w:cs="Consolas"/>
           <w:color w:val="44546A" w:themeColor="text2"/>
           <w:sz w:val="20"/>
           <w:szCs w:val="20"/>
-          <w:lang w:eastAsia="fr-FR"/>
         </w:rPr>
         <w:t>mvn</w:t>
       </w:r>
       <w:proofErr w:type="gramEnd"/>
       <w:r>
         <w:rPr>
-          <w:rFonts w:ascii="Consolas" w:eastAsia="Times New Roman" w:hAnsi="Consolas" w:cs="Consolas"/>
+          <w:rFonts w:ascii="Consolas" w:hAnsi="Consolas" w:cs="Consolas"/>
           <w:color w:val="44546A" w:themeColor="text2"/>
           <w:sz w:val="20"/>
           <w:szCs w:val="20"/>
-          <w:lang w:eastAsia="fr-FR"/>
         </w:rPr>
         <w:t xml:space="preserve"> </w:t>
       </w:r>
       <w:r>
         <w:rPr>
-          <w:rFonts w:ascii="Consolas" w:eastAsia="Times New Roman" w:hAnsi="Consolas" w:cs="Consolas"/>
+          <w:rFonts w:ascii="Consolas" w:hAnsi="Consolas" w:cs="Consolas"/>
           <w:color w:val="44546A" w:themeColor="text2"/>
           <w:sz w:val="20"/>
           <w:szCs w:val="20"/>
-          <w:lang w:eastAsia="fr-FR"/>
         </w:rPr>
         <w:t>compile</w:t>
       </w:r>
       <w:r>
         <w:rPr>
           <w:color w:val="44546A" w:themeColor="text2"/>
-          <w:lang w:eastAsia="fr-FR"/>
         </w:rPr>
         <w:t xml:space="preserve"> </w:t>
       </w:r>
       <w:r>
-        <w:rPr>
-          <w:lang w:eastAsia="fr-FR"/>
-        </w:rPr>
-        <w:t>: compile le code source du projet</w:t>
-      </w:r>
-      <w:r>
-        <w:rPr>
-          <w:lang w:eastAsia="fr-FR"/>
-        </w:rPr>
-        <w:t>.</w:t>
+        <w:t>: compile le code source du projet.</w:t>
       </w:r>
     </w:p>
     <w:p>
       <w:pPr>
         <w:shd w:val="clear" w:color="auto" w:fill="D9D9D9" w:themeFill="background1" w:themeFillShade="D9"/>
         <w:jc w:val="both"/>
-        <w:rPr>
-          <w:lang w:eastAsia="fr-FR"/>
-        </w:rPr>
       </w:pPr>
       <w:proofErr w:type="gramStart"/>
       <w:r>
         <w:rPr>
-          <w:rFonts w:ascii="Consolas" w:eastAsia="Times New Roman" w:hAnsi="Consolas" w:cs="Consolas"/>
+          <w:rFonts w:ascii="Consolas" w:hAnsi="Consolas" w:cs="Consolas"/>
           <w:color w:val="44546A" w:themeColor="text2"/>
           <w:sz w:val="20"/>
           <w:szCs w:val="20"/>
-          <w:lang w:eastAsia="fr-FR"/>
         </w:rPr>
         <w:t>mvn</w:t>
       </w:r>
       <w:proofErr w:type="gramEnd"/>
       <w:r>
         <w:rPr>
-          <w:rFonts w:ascii="Consolas" w:eastAsia="Times New Roman" w:hAnsi="Consolas" w:cs="Consolas"/>
+          <w:rFonts w:ascii="Consolas" w:hAnsi="Consolas" w:cs="Consolas"/>
           <w:color w:val="44546A" w:themeColor="text2"/>
           <w:sz w:val="20"/>
           <w:szCs w:val="20"/>
-          <w:lang w:eastAsia="fr-FR"/>
         </w:rPr>
         <w:t xml:space="preserve"> </w:t>
       </w:r>
       <w:r>
         <w:rPr>
-          <w:rFonts w:ascii="Consolas" w:eastAsia="Times New Roman" w:hAnsi="Consolas" w:cs="Consolas"/>
+          <w:rFonts w:ascii="Consolas" w:hAnsi="Consolas" w:cs="Consolas"/>
           <w:color w:val="44546A" w:themeColor="text2"/>
           <w:sz w:val="20"/>
           <w:szCs w:val="20"/>
-          <w:lang w:eastAsia="fr-FR"/>
         </w:rPr>
         <w:t>test</w:t>
       </w:r>
       <w:r>
         <w:rPr>
           <w:color w:val="44546A" w:themeColor="text2"/>
-          <w:lang w:eastAsia="fr-FR"/>
         </w:rPr>
         <w:t xml:space="preserve"> </w:t>
       </w:r>
       <w:r>
-        <w:rPr>
-          <w:lang w:eastAsia="fr-FR"/>
-        </w:rPr>
         <w:t xml:space="preserve">: test le code source compilé en utilisant un cadre de test unitaire approprié. </w:t>
       </w:r>
     </w:p>
@@ -3627,65 +3474,49 @@
       <w:pPr>
         <w:shd w:val="clear" w:color="auto" w:fill="D9D9D9" w:themeFill="background1" w:themeFillShade="D9"/>
         <w:jc w:val="both"/>
-        <w:rPr>
-          <w:lang w:eastAsia="fr-FR"/>
-        </w:rPr>
       </w:pPr>
       <w:proofErr w:type="gramStart"/>
       <w:r>
         <w:rPr>
-          <w:rFonts w:ascii="Consolas" w:eastAsia="Times New Roman" w:hAnsi="Consolas" w:cs="Consolas"/>
+          <w:rFonts w:ascii="Consolas" w:hAnsi="Consolas" w:cs="Consolas"/>
           <w:color w:val="44546A" w:themeColor="text2"/>
           <w:sz w:val="20"/>
           <w:szCs w:val="20"/>
-          <w:lang w:eastAsia="fr-FR"/>
         </w:rPr>
         <w:t>mvn</w:t>
       </w:r>
       <w:proofErr w:type="gramEnd"/>
       <w:r>
         <w:rPr>
-          <w:rFonts w:ascii="Consolas" w:eastAsia="Times New Roman" w:hAnsi="Consolas" w:cs="Consolas"/>
+          <w:rFonts w:ascii="Consolas" w:hAnsi="Consolas" w:cs="Consolas"/>
           <w:color w:val="44546A" w:themeColor="text2"/>
           <w:sz w:val="20"/>
           <w:szCs w:val="20"/>
-          <w:lang w:eastAsia="fr-FR"/>
         </w:rPr>
         <w:t xml:space="preserve"> </w:t>
       </w:r>
       <w:r>
         <w:rPr>
-          <w:rFonts w:ascii="Consolas" w:eastAsia="Times New Roman" w:hAnsi="Consolas" w:cs="Consolas"/>
+          <w:rFonts w:ascii="Consolas" w:hAnsi="Consolas" w:cs="Consolas"/>
           <w:color w:val="44546A" w:themeColor="text2"/>
           <w:sz w:val="20"/>
           <w:szCs w:val="20"/>
-          <w:lang w:eastAsia="fr-FR"/>
         </w:rPr>
         <w:t>package</w:t>
       </w:r>
       <w:r>
         <w:rPr>
           <w:color w:val="44546A" w:themeColor="text2"/>
-          <w:lang w:eastAsia="fr-FR"/>
         </w:rPr>
         <w:t xml:space="preserve"> </w:t>
       </w:r>
       <w:r>
-        <w:rPr>
-          <w:lang w:eastAsia="fr-FR"/>
-        </w:rPr>
         <w:t xml:space="preserve">: prend le code compilé et le conditionne dans son format distribuable, </w:t>
       </w:r>
       <w:r>
-        <w:rPr>
-          <w:lang w:eastAsia="fr-FR"/>
-        </w:rPr>
         <w:t>comme un</w:t>
       </w:r>
       <w:r>
-        <w:rPr>
-          <w:lang w:eastAsia="fr-FR"/>
-        </w:rPr>
         <w:t xml:space="preserve"> JAR.</w:t>
       </w:r>
     </w:p>
@@ -3693,336 +3524,208 @@
       <w:pPr>
         <w:shd w:val="clear" w:color="auto" w:fill="D9D9D9" w:themeFill="background1" w:themeFillShade="D9"/>
         <w:jc w:val="both"/>
-        <w:rPr>
-          <w:lang w:eastAsia="fr-FR"/>
-        </w:rPr>
       </w:pPr>
       <w:proofErr w:type="gramStart"/>
       <w:r>
         <w:rPr>
-          <w:rFonts w:ascii="Consolas" w:eastAsia="Times New Roman" w:hAnsi="Consolas" w:cs="Consolas"/>
+          <w:rFonts w:ascii="Consolas" w:hAnsi="Consolas" w:cs="Consolas"/>
           <w:color w:val="44546A" w:themeColor="text2"/>
           <w:sz w:val="20"/>
           <w:szCs w:val="20"/>
-          <w:lang w:eastAsia="fr-FR"/>
         </w:rPr>
         <w:t>mvn</w:t>
       </w:r>
       <w:proofErr w:type="gramEnd"/>
       <w:r>
         <w:rPr>
-          <w:rFonts w:ascii="Consolas" w:eastAsia="Times New Roman" w:hAnsi="Consolas" w:cs="Consolas"/>
+          <w:rFonts w:ascii="Consolas" w:hAnsi="Consolas" w:cs="Consolas"/>
           <w:color w:val="44546A" w:themeColor="text2"/>
           <w:sz w:val="20"/>
           <w:szCs w:val="20"/>
-          <w:lang w:eastAsia="fr-FR"/>
         </w:rPr>
         <w:t xml:space="preserve"> </w:t>
       </w:r>
       <w:r>
         <w:rPr>
-          <w:rFonts w:ascii="Consolas" w:eastAsia="Times New Roman" w:hAnsi="Consolas" w:cs="Consolas"/>
+          <w:rFonts w:ascii="Consolas" w:hAnsi="Consolas" w:cs="Consolas"/>
           <w:color w:val="44546A" w:themeColor="text2"/>
           <w:sz w:val="20"/>
           <w:szCs w:val="20"/>
-          <w:lang w:eastAsia="fr-FR"/>
         </w:rPr>
         <w:t>integration</w:t>
       </w:r>
       <w:r>
         <w:rPr>
           <w:color w:val="44546A" w:themeColor="text2"/>
-          <w:lang w:eastAsia="fr-FR"/>
         </w:rPr>
         <w:t>-</w:t>
       </w:r>
       <w:r>
         <w:rPr>
-          <w:rFonts w:ascii="Consolas" w:eastAsia="Times New Roman" w:hAnsi="Consolas" w:cs="Consolas"/>
+          <w:rFonts w:ascii="Consolas" w:hAnsi="Consolas" w:cs="Consolas"/>
           <w:color w:val="44546A" w:themeColor="text2"/>
           <w:sz w:val="20"/>
           <w:szCs w:val="20"/>
-          <w:lang w:eastAsia="fr-FR"/>
         </w:rPr>
         <w:t>test</w:t>
       </w:r>
       <w:r>
         <w:rPr>
           <w:color w:val="44546A" w:themeColor="text2"/>
-          <w:lang w:eastAsia="fr-FR"/>
         </w:rPr>
         <w:t xml:space="preserve"> </w:t>
       </w:r>
       <w:r>
-        <w:rPr>
-          <w:lang w:eastAsia="fr-FR"/>
-        </w:rPr>
         <w:t>: traite et déplo</w:t>
       </w:r>
       <w:r>
-        <w:rPr>
-          <w:lang w:eastAsia="fr-FR"/>
-        </w:rPr>
         <w:t>i</w:t>
       </w:r>
       <w:r>
-        <w:rPr>
-          <w:lang w:eastAsia="fr-FR"/>
-        </w:rPr>
         <w:t>e</w:t>
       </w:r>
       <w:r>
-        <w:rPr>
-          <w:lang w:eastAsia="fr-FR"/>
-        </w:rPr>
         <w:t xml:space="preserve"> </w:t>
       </w:r>
       <w:r>
-        <w:rPr>
-          <w:lang w:eastAsia="fr-FR"/>
-        </w:rPr>
-        <w:t>le paquet si nécessaire dans un environnement où des tests d'intégration peuvent être effectués</w:t>
-      </w:r>
-      <w:r>
-        <w:rPr>
-          <w:lang w:eastAsia="fr-FR"/>
-        </w:rPr>
-        <w:t>.</w:t>
+        <w:t>le paquet si nécessaire dans un environnement où des tests d'intégration peuvent être effectués.</w:t>
       </w:r>
     </w:p>
     <w:p>
       <w:pPr>
         <w:shd w:val="clear" w:color="auto" w:fill="D9D9D9" w:themeFill="background1" w:themeFillShade="D9"/>
         <w:jc w:val="both"/>
-        <w:rPr>
-          <w:lang w:eastAsia="fr-FR"/>
-        </w:rPr>
       </w:pPr>
       <w:proofErr w:type="gramStart"/>
       <w:r>
         <w:rPr>
-          <w:rFonts w:ascii="Consolas" w:eastAsia="Times New Roman" w:hAnsi="Consolas" w:cs="Consolas"/>
+          <w:rFonts w:ascii="Consolas" w:hAnsi="Consolas" w:cs="Consolas"/>
           <w:color w:val="44546A" w:themeColor="text2"/>
           <w:sz w:val="20"/>
           <w:szCs w:val="20"/>
-          <w:lang w:eastAsia="fr-FR"/>
         </w:rPr>
         <w:t>mvn</w:t>
       </w:r>
       <w:proofErr w:type="gramEnd"/>
       <w:r>
         <w:rPr>
-          <w:rFonts w:ascii="Consolas" w:eastAsia="Times New Roman" w:hAnsi="Consolas" w:cs="Consolas"/>
+          <w:rFonts w:ascii="Consolas" w:hAnsi="Consolas" w:cs="Consolas"/>
           <w:color w:val="44546A" w:themeColor="text2"/>
           <w:sz w:val="20"/>
           <w:szCs w:val="20"/>
-          <w:lang w:eastAsia="fr-FR"/>
         </w:rPr>
         <w:t xml:space="preserve"> </w:t>
       </w:r>
       <w:r>
         <w:rPr>
-          <w:rFonts w:ascii="Consolas" w:eastAsia="Times New Roman" w:hAnsi="Consolas" w:cs="Consolas"/>
+          <w:rFonts w:ascii="Consolas" w:hAnsi="Consolas" w:cs="Consolas"/>
           <w:color w:val="44546A" w:themeColor="text2"/>
           <w:sz w:val="20"/>
           <w:szCs w:val="20"/>
-          <w:lang w:eastAsia="fr-FR"/>
-        </w:rPr>
-        <w:t>v</w:t>
-      </w:r>
-      <w:r>
-        <w:rPr>
-          <w:rFonts w:ascii="Consolas" w:eastAsia="Times New Roman" w:hAnsi="Consolas" w:cs="Consolas"/>
+        </w:rPr>
+        <w:t>verify</w:t>
+      </w:r>
+      <w:r>
+        <w:rPr>
           <w:color w:val="44546A" w:themeColor="text2"/>
-          <w:sz w:val="20"/>
-          <w:szCs w:val="20"/>
-          <w:lang w:eastAsia="fr-FR"/>
-        </w:rPr>
-        <w:t>e</w:t>
-      </w:r>
-      <w:r>
-        <w:rPr>
-          <w:rFonts w:ascii="Consolas" w:eastAsia="Times New Roman" w:hAnsi="Consolas" w:cs="Consolas"/>
-          <w:color w:val="44546A" w:themeColor="text2"/>
-          <w:sz w:val="20"/>
-          <w:szCs w:val="20"/>
-          <w:lang w:eastAsia="fr-FR"/>
-        </w:rPr>
-        <w:t>rif</w:t>
-      </w:r>
-      <w:r>
-        <w:rPr>
-          <w:rFonts w:ascii="Consolas" w:eastAsia="Times New Roman" w:hAnsi="Consolas" w:cs="Consolas"/>
-          <w:color w:val="44546A" w:themeColor="text2"/>
-          <w:sz w:val="20"/>
-          <w:szCs w:val="20"/>
-          <w:lang w:eastAsia="fr-FR"/>
-        </w:rPr>
-        <w:t>y</w:t>
-      </w:r>
-      <w:r>
-        <w:rPr>
-          <w:color w:val="44546A" w:themeColor="text2"/>
-          <w:lang w:eastAsia="fr-FR"/>
         </w:rPr>
         <w:t xml:space="preserve"> </w:t>
       </w:r>
       <w:r>
-        <w:rPr>
-          <w:lang w:eastAsia="fr-FR"/>
-        </w:rPr>
-        <w:t>: effectue tout contrôle pour vérifier que le paquet est valable et répond aux critères de qualité</w:t>
-      </w:r>
-      <w:r>
-        <w:rPr>
-          <w:lang w:eastAsia="fr-FR"/>
-        </w:rPr>
-        <w:t>.</w:t>
+        <w:t>: effectue tout contrôle pour vérifier que le paquet est valable et répond aux critères de qualité.</w:t>
       </w:r>
     </w:p>
     <w:p>
       <w:pPr>
         <w:shd w:val="clear" w:color="auto" w:fill="D9D9D9" w:themeFill="background1" w:themeFillShade="D9"/>
         <w:jc w:val="both"/>
-        <w:rPr>
-          <w:lang w:eastAsia="fr-FR"/>
-        </w:rPr>
       </w:pPr>
       <w:proofErr w:type="gramStart"/>
       <w:r>
         <w:rPr>
-          <w:rFonts w:ascii="Consolas" w:eastAsia="Times New Roman" w:hAnsi="Consolas" w:cs="Consolas"/>
+          <w:rFonts w:ascii="Consolas" w:hAnsi="Consolas" w:cs="Consolas"/>
           <w:color w:val="44546A" w:themeColor="text2"/>
           <w:sz w:val="20"/>
           <w:szCs w:val="20"/>
-          <w:lang w:eastAsia="fr-FR"/>
         </w:rPr>
         <w:t>mvn</w:t>
       </w:r>
       <w:proofErr w:type="gramEnd"/>
       <w:r>
         <w:rPr>
-          <w:rFonts w:ascii="Consolas" w:eastAsia="Times New Roman" w:hAnsi="Consolas" w:cs="Consolas"/>
+          <w:rFonts w:ascii="Consolas" w:hAnsi="Consolas" w:cs="Consolas"/>
           <w:color w:val="44546A" w:themeColor="text2"/>
           <w:sz w:val="20"/>
           <w:szCs w:val="20"/>
-          <w:lang w:eastAsia="fr-FR"/>
         </w:rPr>
         <w:t xml:space="preserve"> </w:t>
       </w:r>
       <w:r>
         <w:rPr>
-          <w:rFonts w:ascii="Consolas" w:eastAsia="Times New Roman" w:hAnsi="Consolas" w:cs="Consolas"/>
+          <w:rFonts w:ascii="Consolas" w:hAnsi="Consolas" w:cs="Consolas"/>
           <w:color w:val="44546A" w:themeColor="text2"/>
           <w:sz w:val="20"/>
           <w:szCs w:val="20"/>
-          <w:lang w:eastAsia="fr-FR"/>
         </w:rPr>
         <w:t>install</w:t>
       </w:r>
       <w:r>
         <w:rPr>
           <w:color w:val="44546A" w:themeColor="text2"/>
-          <w:lang w:eastAsia="fr-FR"/>
         </w:rPr>
         <w:t xml:space="preserve"> </w:t>
       </w:r>
       <w:r>
-        <w:rPr>
-          <w:lang w:eastAsia="fr-FR"/>
-        </w:rPr>
-        <w:t>: installe le paquet dans le dépôt local, pour l'utiliser comme dépendance dans d'autres projets locaux</w:t>
-      </w:r>
-      <w:r>
-        <w:rPr>
-          <w:lang w:eastAsia="fr-FR"/>
-        </w:rPr>
-        <w:t>.</w:t>
+        <w:t>: installe le paquet dans le dépôt local, pour l'utiliser comme dépendance dans d'autres projets locaux.</w:t>
       </w:r>
     </w:p>
     <w:p>
       <w:pPr>
         <w:shd w:val="clear" w:color="auto" w:fill="D9D9D9" w:themeFill="background1" w:themeFillShade="D9"/>
         <w:jc w:val="both"/>
-        <w:rPr>
-          <w:lang w:eastAsia="fr-FR"/>
-        </w:rPr>
       </w:pPr>
       <w:proofErr w:type="gramStart"/>
       <w:r>
         <w:rPr>
-          <w:rFonts w:ascii="Consolas" w:eastAsia="Times New Roman" w:hAnsi="Consolas" w:cs="Consolas"/>
+          <w:rFonts w:ascii="Consolas" w:hAnsi="Consolas" w:cs="Consolas"/>
           <w:color w:val="44546A" w:themeColor="text2"/>
           <w:sz w:val="20"/>
           <w:szCs w:val="20"/>
-          <w:lang w:eastAsia="fr-FR"/>
         </w:rPr>
         <w:t>mvn</w:t>
       </w:r>
       <w:proofErr w:type="gramEnd"/>
       <w:r>
         <w:rPr>
-          <w:rFonts w:ascii="Consolas" w:eastAsia="Times New Roman" w:hAnsi="Consolas" w:cs="Consolas"/>
+          <w:rFonts w:ascii="Consolas" w:hAnsi="Consolas" w:cs="Consolas"/>
           <w:color w:val="44546A" w:themeColor="text2"/>
           <w:sz w:val="20"/>
           <w:szCs w:val="20"/>
-          <w:lang w:eastAsia="fr-FR"/>
         </w:rPr>
         <w:t xml:space="preserve"> </w:t>
       </w:r>
       <w:r>
         <w:rPr>
-          <w:rFonts w:ascii="Consolas" w:eastAsia="Times New Roman" w:hAnsi="Consolas" w:cs="Consolas"/>
+          <w:rFonts w:ascii="Consolas" w:hAnsi="Consolas" w:cs="Consolas"/>
           <w:color w:val="44546A" w:themeColor="text2"/>
           <w:sz w:val="20"/>
           <w:szCs w:val="20"/>
-          <w:lang w:eastAsia="fr-FR"/>
-        </w:rPr>
-        <w:t>d</w:t>
-      </w:r>
-      <w:r>
-        <w:rPr>
-          <w:rFonts w:ascii="Consolas" w:eastAsia="Times New Roman" w:hAnsi="Consolas" w:cs="Consolas"/>
+        </w:rPr>
+        <w:t>deploy</w:t>
+      </w:r>
+      <w:r>
+        <w:rPr>
           <w:color w:val="44546A" w:themeColor="text2"/>
-          <w:sz w:val="20"/>
-          <w:szCs w:val="20"/>
-          <w:lang w:eastAsia="fr-FR"/>
-        </w:rPr>
-        <w:t>e</w:t>
-      </w:r>
-      <w:r>
-        <w:rPr>
-          <w:rFonts w:ascii="Consolas" w:eastAsia="Times New Roman" w:hAnsi="Consolas" w:cs="Consolas"/>
-          <w:color w:val="44546A" w:themeColor="text2"/>
-          <w:sz w:val="20"/>
-          <w:szCs w:val="20"/>
-          <w:lang w:eastAsia="fr-FR"/>
-        </w:rPr>
-        <w:t>ploy</w:t>
-      </w:r>
-      <w:r>
-        <w:rPr>
-          <w:color w:val="44546A" w:themeColor="text2"/>
-          <w:lang w:eastAsia="fr-FR"/>
         </w:rPr>
         <w:t xml:space="preserve"> </w:t>
       </w:r>
       <w:r>
-        <w:rPr>
-          <w:lang w:eastAsia="fr-FR"/>
-        </w:rPr>
         <w:t>: effectu</w:t>
       </w:r>
       <w:r>
-        <w:rPr>
-          <w:lang w:eastAsia="fr-FR"/>
-        </w:rPr>
         <w:t>é</w:t>
       </w:r>
       <w:r>
-        <w:rPr>
-          <w:lang w:eastAsia="fr-FR"/>
-        </w:rPr>
         <w:t xml:space="preserve"> dans un environnement d'intégration ou de publication, il copie le paquet final dans le dépôt distant pour le partager avec d'autres développeurs et projets.</w:t>
       </w:r>
     </w:p>
@@ -4030,151 +3733,105 @@
       <w:pPr>
         <w:shd w:val="clear" w:color="auto" w:fill="D9D9D9" w:themeFill="background1" w:themeFillShade="D9"/>
         <w:jc w:val="both"/>
-        <w:rPr>
-          <w:lang w:eastAsia="fr-FR"/>
-        </w:rPr>
       </w:pPr>
       <w:proofErr w:type="gramStart"/>
       <w:r>
         <w:rPr>
-          <w:rFonts w:ascii="Consolas" w:eastAsia="Times New Roman" w:hAnsi="Consolas" w:cs="Consolas"/>
+          <w:rFonts w:ascii="Consolas" w:hAnsi="Consolas" w:cs="Consolas"/>
           <w:color w:val="44546A" w:themeColor="text2"/>
           <w:sz w:val="20"/>
           <w:szCs w:val="20"/>
-          <w:lang w:eastAsia="fr-FR"/>
         </w:rPr>
         <w:t>mvn</w:t>
       </w:r>
       <w:proofErr w:type="gramEnd"/>
       <w:r>
         <w:rPr>
-          <w:rFonts w:ascii="Consolas" w:eastAsia="Times New Roman" w:hAnsi="Consolas" w:cs="Consolas"/>
+          <w:rFonts w:ascii="Consolas" w:hAnsi="Consolas" w:cs="Consolas"/>
           <w:color w:val="44546A" w:themeColor="text2"/>
           <w:sz w:val="20"/>
           <w:szCs w:val="20"/>
-          <w:lang w:eastAsia="fr-FR"/>
         </w:rPr>
         <w:t xml:space="preserve"> </w:t>
       </w:r>
       <w:r>
         <w:rPr>
-          <w:rFonts w:ascii="Consolas" w:eastAsia="Times New Roman" w:hAnsi="Consolas" w:cs="Consolas"/>
+          <w:rFonts w:ascii="Consolas" w:hAnsi="Consolas" w:cs="Consolas"/>
           <w:color w:val="44546A" w:themeColor="text2"/>
           <w:sz w:val="20"/>
           <w:szCs w:val="20"/>
-          <w:lang w:eastAsia="fr-FR"/>
         </w:rPr>
         <w:t>clean</w:t>
       </w:r>
       <w:r>
         <w:rPr>
           <w:color w:val="44546A" w:themeColor="text2"/>
-          <w:lang w:eastAsia="fr-FR"/>
         </w:rPr>
         <w:t xml:space="preserve"> </w:t>
       </w:r>
       <w:r>
-        <w:rPr>
-          <w:lang w:eastAsia="fr-FR"/>
-        </w:rPr>
-        <w:t>: nettoyer les artefacts créés par des constructions antérieures</w:t>
-      </w:r>
-      <w:r>
-        <w:rPr>
-          <w:lang w:eastAsia="fr-FR"/>
-        </w:rPr>
-        <w:t>.</w:t>
+        <w:t>: nettoyer les artefacts créés par des constructions antérieures.</w:t>
       </w:r>
     </w:p>
     <w:p>
       <w:pPr>
         <w:shd w:val="clear" w:color="auto" w:fill="D9D9D9" w:themeFill="background1" w:themeFillShade="D9"/>
         <w:jc w:val="both"/>
-        <w:rPr>
-          <w:lang w:eastAsia="fr-FR"/>
-        </w:rPr>
       </w:pPr>
       <w:proofErr w:type="gramStart"/>
       <w:r>
         <w:rPr>
-          <w:rFonts w:ascii="Consolas" w:eastAsia="Times New Roman" w:hAnsi="Consolas" w:cs="Consolas"/>
+          <w:rFonts w:ascii="Consolas" w:hAnsi="Consolas" w:cs="Consolas"/>
           <w:color w:val="44546A" w:themeColor="text2"/>
           <w:sz w:val="20"/>
           <w:szCs w:val="20"/>
-          <w:lang w:eastAsia="fr-FR"/>
         </w:rPr>
         <w:t>mvn</w:t>
       </w:r>
       <w:proofErr w:type="gramEnd"/>
       <w:r>
         <w:rPr>
-          <w:rFonts w:ascii="Consolas" w:eastAsia="Times New Roman" w:hAnsi="Consolas" w:cs="Consolas"/>
+          <w:rFonts w:ascii="Consolas" w:hAnsi="Consolas" w:cs="Consolas"/>
           <w:color w:val="44546A" w:themeColor="text2"/>
           <w:sz w:val="20"/>
           <w:szCs w:val="20"/>
-          <w:lang w:eastAsia="fr-FR"/>
         </w:rPr>
         <w:t xml:space="preserve"> </w:t>
       </w:r>
       <w:r>
         <w:rPr>
-          <w:rFonts w:ascii="Consolas" w:eastAsia="Times New Roman" w:hAnsi="Consolas" w:cs="Consolas"/>
+          <w:rFonts w:ascii="Consolas" w:hAnsi="Consolas" w:cs="Consolas"/>
           <w:color w:val="44546A" w:themeColor="text2"/>
           <w:sz w:val="20"/>
           <w:szCs w:val="20"/>
-          <w:lang w:eastAsia="fr-FR"/>
         </w:rPr>
         <w:t>site</w:t>
       </w:r>
       <w:r>
         <w:rPr>
           <w:color w:val="44546A" w:themeColor="text2"/>
-          <w:lang w:eastAsia="fr-FR"/>
         </w:rPr>
         <w:t xml:space="preserve"> </w:t>
       </w:r>
       <w:r>
-        <w:rPr>
-          <w:lang w:eastAsia="fr-FR"/>
-        </w:rPr>
-        <w:t xml:space="preserve">: génère la documentation du site pour </w:t>
-      </w:r>
-      <w:r>
-        <w:rPr>
-          <w:lang w:eastAsia="fr-FR"/>
-        </w:rPr>
-        <w:t>le</w:t>
-      </w:r>
-      <w:r>
-        <w:rPr>
-          <w:lang w:eastAsia="fr-FR"/>
-        </w:rPr>
-        <w:t xml:space="preserve"> projet</w:t>
-      </w:r>
-      <w:r>
-        <w:rPr>
-          <w:lang w:eastAsia="fr-FR"/>
-        </w:rPr>
-        <w:t>.</w:t>
-      </w:r>
-    </w:p>
-    <w:p>
-      <w:pPr>
-        <w:rPr>
-          <w:rFonts w:ascii="Consolas" w:eastAsia="Times New Roman" w:hAnsi="Consolas" w:cs="Consolas"/>
+        <w:t>: génère la documentation du site pour le projet.</w:t>
+      </w:r>
+    </w:p>
+    <w:p>
+      <w:pPr>
+        <w:rPr>
+          <w:rFonts w:ascii="Consolas" w:hAnsi="Consolas" w:cs="Consolas"/>
           <w:color w:val="44546A" w:themeColor="text2"/>
           <w:sz w:val="20"/>
           <w:szCs w:val="20"/>
-          <w:lang w:eastAsia="fr-FR"/>
-        </w:rPr>
-      </w:pPr>
-      <w:r>
-        <w:rPr>
-          <w:rFonts w:ascii="Consolas" w:eastAsia="Times New Roman" w:hAnsi="Consolas" w:cs="Consolas"/>
+        </w:rPr>
+      </w:pPr>
+      <w:r>
+        <w:rPr>
+          <w:rFonts w:ascii="Consolas" w:hAnsi="Consolas" w:cs="Consolas"/>
           <w:color w:val="44546A" w:themeColor="text2"/>
           <w:sz w:val="20"/>
           <w:szCs w:val="20"/>
-          <w:lang w:eastAsia="fr-FR"/>
         </w:rPr>
         <w:t xml:space="preserve"> </w:t>
       </w:r>
@@ -4201,69 +3858,24 @@
       </w:r>
       <w:bookmarkEnd w:id="4"/>
     </w:p>
-    <w:p>
-      <w:pPr>
-        <w:rPr>
-          <w:lang w:eastAsia="fr-FR"/>
-        </w:rPr>
-      </w:pPr>
-    </w:p>
+    <w:p/>
     <w:p>
       <w:pPr>
         <w:jc w:val="both"/>
-        <w:rPr>
-          <w:lang w:eastAsia="fr-FR"/>
-        </w:rPr>
-      </w:pPr>
-      <w:r>
-        <w:rPr>
-          <w:lang w:eastAsia="fr-FR"/>
-        </w:rPr>
+      </w:pPr>
+      <w:r>
         <w:t>Le projet contient un Readme qui explique brièvement l’outil WebMagic.</w:t>
       </w:r>
       <w:r>
-        <w:rPr>
-          <w:lang w:eastAsia="fr-FR"/>
-        </w:rPr>
-        <w:t xml:space="preserve"> </w:t>
-      </w:r>
-      <w:r>
-        <w:rPr>
-          <w:lang w:eastAsia="fr-FR"/>
-        </w:rPr>
-        <w:t>On n’apprend pas dans le Readme comment utiliser le projet WebMagic avec les commandes pour compiler et exécuter ce dernier.</w:t>
-      </w:r>
-      <w:r>
-        <w:rPr>
-          <w:lang w:eastAsia="fr-FR"/>
-        </w:rPr>
-        <w:t xml:space="preserve"> Mais on sait à l’aide d’un badge que </w:t>
-      </w:r>
-      <w:r>
-        <w:rPr>
-          <w:lang w:eastAsia="fr-FR"/>
-        </w:rPr>
-        <w:t>la compilation de la branche Master du projet a échoué.</w:t>
-      </w:r>
-      <w:r>
-        <w:rPr>
-          <w:lang w:eastAsia="fr-FR"/>
-        </w:rPr>
-        <w:t xml:space="preserve"> C</w:t>
-      </w:r>
-      <w:r>
-        <w:rPr>
-          <w:lang w:eastAsia="fr-FR"/>
-        </w:rPr>
+        <w:t xml:space="preserve"> On n’apprend pas dans le Readme comment utiliser le projet WebMagic avec les commandes pour compiler et exécuter ce dernier. Mais on sait à l’aide d’un badge que la compilation de la branche Master du projet a échoué. C</w:t>
+      </w:r>
+      <w:r>
         <w:t>e projet est découpé en plusieurs parties peu détaillées.</w:t>
       </w:r>
     </w:p>
     <w:p>
       <w:pPr>
         <w:jc w:val="both"/>
-        <w:rPr>
-          <w:lang w:eastAsia="fr-FR"/>
-        </w:rPr>
       </w:pPr>
     </w:p>
     <w:p>
@@ -4394,43 +4006,27 @@
     <w:p>
       <w:pPr>
         <w:jc w:val="both"/>
-        <w:rPr>
-          <w:lang w:eastAsia="fr-FR"/>
-        </w:rPr>
       </w:pPr>
     </w:p>
     <w:p>
       <w:pPr>
         <w:jc w:val="both"/>
-        <w:rPr>
-          <w:lang w:eastAsia="fr-FR"/>
-        </w:rPr>
-      </w:pPr>
-      <w:r>
-        <w:rPr>
-          <w:lang w:eastAsia="fr-FR"/>
-        </w:rPr>
+      </w:pPr>
+      <w:r>
         <w:t xml:space="preserve">Le projet possède une documentation accessible via le site </w:t>
       </w:r>
       <w:hyperlink r:id="rId11" w:history="1">
         <w:r>
           <w:rPr>
             <w:rStyle w:val="Lienhypertexte"/>
-            <w:lang w:eastAsia="fr-FR"/>
           </w:rPr>
           <w:t>WebMagic</w:t>
         </w:r>
       </w:hyperlink>
       <w:r>
-        <w:rPr>
-          <w:lang w:eastAsia="fr-FR"/>
-        </w:rPr>
         <w:t xml:space="preserve"> qui explique à quoi sert ce projet dans l’introduction de la documentation, comment installer le projet, récupérer le code source, compiler ce code source avec Maven ainsi que des exemples de crawler. La documentation n’est pas très détaillée, il faut avoir des connaissances en Java et Maven pour comprendre la documentation mais aussi mettre en place le projet. </w:t>
       </w:r>
       <w:r>
-        <w:rPr>
-          <w:lang w:eastAsia="fr-FR"/>
-        </w:rPr>
         <w:t>Cette documentation est incomplète, il manque des informations pour compiler et exécuter le projet sans avoir à faire des recherches sur d’autres sites.</w:t>
       </w:r>
     </w:p>
@@ -4450,7 +4046,6 @@
         <w:rPr>
           <w:lang w:eastAsia="fr-FR"/>
         </w:rPr>
-        <w:lastRenderedPageBreak/>
         <w:t>Historique du Git</w:t>
       </w:r>
       <w:bookmarkEnd w:id="5"/>
@@ -4475,81 +4070,43 @@
       </w:r>
       <w:bookmarkEnd w:id="6"/>
     </w:p>
-    <w:p>
-      <w:pPr>
-        <w:rPr>
-          <w:lang w:eastAsia="fr-FR"/>
-        </w:rPr>
-      </w:pPr>
-    </w:p>
+    <w:p/>
     <w:p>
       <w:pPr>
         <w:jc w:val="both"/>
-        <w:rPr>
-          <w:lang w:eastAsia="fr-FR"/>
-        </w:rPr>
-      </w:pPr>
-      <w:r>
-        <w:rPr>
-          <w:lang w:eastAsia="fr-FR"/>
-        </w:rPr>
+      </w:pPr>
+      <w:r>
+        <w:lastRenderedPageBreak/>
         <w:t xml:space="preserve">Le dépôt Github </w:t>
       </w:r>
       <w:r>
-        <w:rPr>
-          <w:lang w:eastAsia="fr-FR"/>
-        </w:rPr>
         <w:t>est composé</w:t>
       </w:r>
       <w:r>
-        <w:rPr>
-          <w:lang w:eastAsia="fr-FR"/>
-        </w:rPr>
         <w:t xml:space="preserve"> de 40 contributeurs</w:t>
       </w:r>
       <w:r>
-        <w:rPr>
-          <w:lang w:eastAsia="fr-FR"/>
-        </w:rPr>
         <w:t xml:space="preserve">. On constate </w:t>
       </w:r>
       <w:r>
-        <w:rPr>
-          <w:lang w:eastAsia="fr-FR"/>
-        </w:rPr>
         <w:t>le créateur du projet</w:t>
       </w:r>
       <w:r>
-        <w:rPr>
-          <w:lang w:eastAsia="fr-FR"/>
-        </w:rPr>
         <w:t xml:space="preserve"> a beaucoup contribué au début avec plus de 800 commits, les autres font très peu de commits</w:t>
       </w:r>
       <w:r>
-        <w:rPr>
-          <w:lang w:eastAsia="fr-FR"/>
-        </w:rPr>
         <w:t xml:space="preserve"> (entre 1 et 5)</w:t>
       </w:r>
       <w:r>
-        <w:rPr>
-          <w:lang w:eastAsia="fr-FR"/>
-        </w:rPr>
         <w:t>.</w:t>
       </w:r>
       <w:r>
-        <w:rPr>
-          <w:lang w:eastAsia="fr-FR"/>
-        </w:rPr>
         <w:t xml:space="preserve"> </w:t>
       </w:r>
     </w:p>
     <w:p>
       <w:pPr>
         <w:jc w:val="both"/>
-        <w:rPr>
-          <w:lang w:eastAsia="fr-FR"/>
-        </w:rPr>
       </w:pPr>
     </w:p>
     <w:p>
@@ -4572,58 +4129,33 @@
       </w:r>
       <w:bookmarkEnd w:id="7"/>
     </w:p>
-    <w:p>
-      <w:pPr>
-        <w:rPr>
-          <w:lang w:eastAsia="fr-FR"/>
-        </w:rPr>
-      </w:pPr>
-    </w:p>
+    <w:p/>
     <w:p>
       <w:pPr>
         <w:jc w:val="both"/>
-        <w:rPr>
-          <w:lang w:eastAsia="fr-FR"/>
-        </w:rPr>
-      </w:pPr>
-      <w:r>
-        <w:rPr>
-          <w:lang w:eastAsia="fr-FR"/>
-        </w:rPr>
+      </w:pPr>
+      <w:r>
         <w:t>Le projet a une grosse activité du 21 avril 2013 au 21 juin 2014 puis ralentit jusqu’au 1</w:t>
       </w:r>
       <w:r>
         <w:rPr>
           <w:vertAlign w:val="superscript"/>
-          <w:lang w:eastAsia="fr-FR"/>
         </w:rPr>
         <w:t>er</w:t>
       </w:r>
       <w:r>
-        <w:rPr>
-          <w:lang w:eastAsia="fr-FR"/>
-        </w:rPr>
         <w:t xml:space="preserve"> janvier 2018. Le projet ne percevra aucune modification pendant une année et demie. Du 23 juillet 2019 à aujourd’hui, le projet a connu de nouvelles modifications avec de nouveaux contributeurs</w:t>
       </w:r>
       <w:r>
-        <w:rPr>
-          <w:lang w:eastAsia="fr-FR"/>
-        </w:rPr>
         <w:t xml:space="preserve"> mais ces dernières sont mineures et on peut dire qu’aujourd’hui le projet est stable</w:t>
       </w:r>
       <w:r>
-        <w:rPr>
-          <w:lang w:eastAsia="fr-FR"/>
-        </w:rPr>
         <w:t>.</w:t>
       </w:r>
     </w:p>
     <w:p>
       <w:pPr>
         <w:jc w:val="both"/>
-        <w:rPr>
-          <w:lang w:eastAsia="fr-FR"/>
-        </w:rPr>
       </w:pPr>
     </w:p>
     <w:p>
@@ -4646,41 +4178,18 @@
       </w:r>
       <w:bookmarkEnd w:id="8"/>
     </w:p>
-    <w:p>
-      <w:pPr>
-        <w:rPr>
-          <w:lang w:eastAsia="fr-FR"/>
-        </w:rPr>
-      </w:pPr>
-    </w:p>
-    <w:p>
-      <w:pPr>
-        <w:rPr>
-          <w:lang w:eastAsia="fr-FR"/>
-        </w:rPr>
-      </w:pPr>
-      <w:r>
-        <w:rPr>
-          <w:lang w:eastAsia="fr-FR"/>
-        </w:rPr>
+    <w:p/>
+    <w:p>
+      <w:r>
         <w:t>U</w:t>
       </w:r>
       <w:r>
-        <w:rPr>
-          <w:lang w:eastAsia="fr-FR"/>
-        </w:rPr>
         <w:t>ne branche est utilisée pour maintenir une version particulière du projet dans un but précis et fixé à l’avance.</w:t>
       </w:r>
       <w:r>
-        <w:rPr>
-          <w:lang w:eastAsia="fr-FR"/>
-        </w:rPr>
         <w:t xml:space="preserve"> Elles peuvent servir à développer une nouvelle fonctionnalité sans polluer la branche supérieure avec des modifications non validées ou à garder une branche correspondant à une version stable définie.</w:t>
       </w:r>
       <w:r>
-        <w:rPr>
-          <w:lang w:eastAsia="fr-FR"/>
-        </w:rPr>
         <w:br/>
       </w:r>
     </w:p>
@@ -4688,61 +4197,50 @@
       <w:pPr>
         <w:rPr>
           <w:color w:val="000000" w:themeColor="text1"/>
-          <w:lang w:eastAsia="fr-FR"/>
-        </w:rPr>
-      </w:pPr>
-      <w:r>
-        <w:rPr>
-          <w:lang w:eastAsia="fr-FR"/>
-        </w:rPr>
+        </w:rPr>
+      </w:pPr>
+      <w:r>
         <w:t xml:space="preserve">Le dépôt du créateur code4craft contient une branche par défaut qui se nomme </w:t>
       </w:r>
       <w:r>
         <w:rPr>
           <w:color w:val="4472C4" w:themeColor="accent1"/>
-          <w:lang w:eastAsia="fr-FR"/>
         </w:rPr>
         <w:t>develop</w:t>
       </w:r>
       <w:r>
         <w:rPr>
           <w:color w:val="000000" w:themeColor="text1"/>
-          <w:lang w:eastAsia="fr-FR"/>
         </w:rPr>
         <w:t>, deux branches actives</w:t>
       </w:r>
       <w:r>
         <w:rPr>
           <w:color w:val="000000" w:themeColor="text1"/>
-          <w:lang w:eastAsia="fr-FR"/>
         </w:rPr>
         <w:t xml:space="preserve"> </w:t>
       </w:r>
       <w:r>
         <w:rPr>
           <w:color w:val="4472C4" w:themeColor="accent1"/>
-          <w:lang w:eastAsia="fr-FR"/>
         </w:rPr>
         <w:t>master</w:t>
       </w:r>
       <w:r>
         <w:rPr>
           <w:color w:val="000000" w:themeColor="text1"/>
-          <w:lang w:eastAsia="fr-FR"/>
         </w:rPr>
         <w:t xml:space="preserve"> et </w:t>
       </w:r>
       <w:r>
         <w:rPr>
           <w:color w:val="4472C4" w:themeColor="accent1"/>
-          <w:lang w:eastAsia="fr-FR"/>
         </w:rPr>
         <w:t>revert-977-build</w:t>
       </w:r>
       <w:r>
         <w:rPr>
           <w:color w:val="000000" w:themeColor="text1"/>
-          <w:lang w:eastAsia="fr-FR"/>
         </w:rPr>
         <w:t xml:space="preserve"> et 20 autres branches inactives.</w:t>
       </w:r>
@@ -4751,7 +4249,6 @@
       <w:pPr>
         <w:rPr>
           <w:color w:val="000000" w:themeColor="text1"/>
-          <w:lang w:eastAsia="fr-FR"/>
         </w:rPr>
       </w:pPr>
     </w:p>
@@ -4775,100 +4272,40 @@
       </w:r>
       <w:bookmarkEnd w:id="9"/>
     </w:p>
-    <w:p>
-      <w:pPr>
-        <w:rPr>
-          <w:lang w:eastAsia="fr-FR"/>
-        </w:rPr>
-      </w:pPr>
-    </w:p>
-    <w:p>
-      <w:pPr>
-        <w:rPr>
-          <w:lang w:eastAsia="fr-FR"/>
-        </w:rPr>
-      </w:pPr>
-      <w:r>
-        <w:rPr>
-          <w:lang w:eastAsia="fr-FR"/>
-        </w:rPr>
+    <w:p/>
+    <w:p>
+      <w:r>
         <w:t>Un pull</w:t>
       </w:r>
       <w:r>
-        <w:rPr>
-          <w:lang w:eastAsia="fr-FR"/>
-        </w:rPr>
         <w:t xml:space="preserve"> request est une méthode qui permet de soumettre des contributions à un projet utilisant un système de contrôle de version distribué comme Git. </w:t>
       </w:r>
       <w:r>
-        <w:rPr>
-          <w:lang w:eastAsia="fr-FR"/>
-        </w:rPr>
-        <w:t>Un pull</w:t>
-      </w:r>
-      <w:r>
-        <w:rPr>
-          <w:lang w:eastAsia="fr-FR"/>
-        </w:rPr>
-        <w:t xml:space="preserve"> request se produit lorsqu'un développeur demande que les modifications apportées à un dépôt externe soient prises en compte pour être incluses dans le dépôt principal d'un projet.</w:t>
-      </w:r>
-      <w:r>
-        <w:rPr>
-          <w:lang w:eastAsia="fr-FR"/>
-        </w:rPr>
+        <w:t>Un pull request se produit lorsqu'un développeur demande que les modifications apportées à un dépôt externe soient prises en compte pour être incluses dans le dépôt principal d'un projet.</w:t>
+      </w:r>
+      <w:r>
         <w:t xml:space="preserve"> </w:t>
       </w:r>
     </w:p>
-    <w:p>
-      <w:pPr>
-        <w:rPr>
-          <w:lang w:eastAsia="fr-FR"/>
-        </w:rPr>
-      </w:pPr>
-    </w:p>
-    <w:p>
-      <w:pPr>
-        <w:rPr>
-          <w:lang w:eastAsia="fr-FR"/>
-        </w:rPr>
-      </w:pPr>
-      <w:r>
-        <w:rPr>
-          <w:lang w:eastAsia="fr-FR"/>
-        </w:rPr>
+    <w:p/>
+    <w:p>
+      <w:r>
         <w:t xml:space="preserve">Le projet utilise le mécanisme des pull requests avec un total de 144 </w:t>
       </w:r>
       <w:proofErr w:type="gramStart"/>
       <w:r>
-        <w:rPr>
-          <w:lang w:eastAsia="fr-FR"/>
-        </w:rPr>
         <w:t>pull</w:t>
       </w:r>
       <w:proofErr w:type="gramEnd"/>
       <w:r>
-        <w:rPr>
-          <w:lang w:eastAsia="fr-FR"/>
-        </w:rPr>
         <w:t xml:space="preserve"> requests dont 121 sont clos et 23 sont encore en attentes. </w:t>
       </w:r>
       <w:r>
-        <w:rPr>
-          <w:lang w:eastAsia="fr-FR"/>
-        </w:rPr>
         <w:t>Cette information montre une importante contribution active sur le projet WebMagic.</w:t>
       </w:r>
     </w:p>
     <w:p>
-      <w:pPr>
-        <w:rPr>
-          <w:lang w:eastAsia="fr-FR"/>
-        </w:rPr>
-      </w:pPr>
-      <w:r>
-        <w:rPr>
-          <w:lang w:eastAsia="fr-FR"/>
-        </w:rPr>
+      <w:r>
         <w:br w:type="page"/>
       </w:r>
     </w:p>
@@ -4913,54 +4350,1129 @@
       </w:r>
       <w:bookmarkEnd w:id="11"/>
     </w:p>
-    <w:p>
-      <w:pPr>
+    <w:p/>
+    <w:p>
+      <w:pPr>
+        <w:jc w:val="both"/>
+        <w:rPr>
+          <w:color w:val="000000" w:themeColor="text1"/>
+        </w:rPr>
+      </w:pPr>
+      <w:r>
+        <w:t xml:space="preserve">Nous avons vu dans la présentation du projet WebMagic que ce dernier utilisé Maven. Les bibliothèques externes utilisées par Maven sont </w:t>
+      </w:r>
+      <w:r>
+        <w:t xml:space="preserve">indiquées dans le fichier </w:t>
+      </w:r>
+      <w:r>
+        <w:rPr>
+          <w:color w:val="4472C4" w:themeColor="accent1"/>
+        </w:rPr>
+        <w:t>pom.xml</w:t>
+      </w:r>
+      <w:r>
+        <w:rPr>
+          <w:color w:val="000000" w:themeColor="text1"/>
+        </w:rPr>
+        <w:t xml:space="preserve"> dans les balises dependencies</w:t>
+      </w:r>
+      <w:r>
+        <w:rPr>
+          <w:color w:val="000000" w:themeColor="text1"/>
+        </w:rPr>
+        <w:t xml:space="preserve">. </w:t>
+      </w:r>
+      <w:r>
+        <w:rPr>
+          <w:color w:val="000000" w:themeColor="text1"/>
+        </w:rPr>
+        <w:t xml:space="preserve">On comptabilise </w:t>
+      </w:r>
+      <w:r>
+        <w:rPr>
+          <w:color w:val="000000" w:themeColor="text1"/>
+        </w:rPr>
+        <w:t>25 bibliothèques externes dans Maven.</w:t>
+      </w:r>
+    </w:p>
+    <w:p>
+      <w:pPr>
+        <w:jc w:val="both"/>
+        <w:rPr>
+          <w:color w:val="000000" w:themeColor="text1"/>
+        </w:rPr>
+      </w:pPr>
+    </w:p>
+    <w:p>
+      <w:pPr>
+        <w:pStyle w:val="Titre2"/>
+        <w:numPr>
+          <w:ilvl w:val="0"/>
+          <w:numId w:val="6"/>
+        </w:numPr>
         <w:rPr>
           <w:lang w:eastAsia="fr-FR"/>
         </w:rPr>
       </w:pPr>
-    </w:p>
-    <w:p>
-      <w:pPr>
-        <w:rPr>
-          <w:color w:val="000000" w:themeColor="text1"/>
+      <w:r>
+        <w:rPr>
           <w:lang w:eastAsia="fr-FR"/>
         </w:rPr>
-      </w:pPr>
-      <w:r>
+        <w:t>Organisation en paquetages</w:t>
+      </w:r>
+    </w:p>
+    <w:p>
+      <w:pPr>
+        <w:jc w:val="both"/>
+      </w:pPr>
+    </w:p>
+    <w:p>
+      <w:pPr>
+        <w:jc w:val="both"/>
+      </w:pPr>
+    </w:p>
+    <w:p>
+      <w:pPr>
+        <w:jc w:val="both"/>
+      </w:pPr>
+      <w:r>
+        <w:rPr>
+          <w:rFonts w:asciiTheme="minorHAnsi" w:eastAsiaTheme="minorHAnsi" w:hAnsiTheme="minorHAnsi" w:cstheme="minorBidi"/>
+        </w:rPr>
+        <w:t>•</w:t>
+      </w:r>
+      <w:r>
+        <w:t xml:space="preserve"> </w:t>
+      </w:r>
+      <w:r>
+        <w:rPr>
+          <w:rFonts w:asciiTheme="minorHAnsi" w:eastAsiaTheme="minorHAnsi" w:hAnsiTheme="minorHAnsi" w:cstheme="minorBidi"/>
+        </w:rPr>
+        <w:t>compter le nombre de paquetages</w:t>
+      </w:r>
+      <w:r>
+        <w:t>.</w:t>
+      </w:r>
+    </w:p>
+    <w:p>
+      <w:pPr>
+        <w:jc w:val="both"/>
+      </w:pPr>
+      <w:proofErr w:type="spellStart"/>
+      <w:r>
+        <w:t>Webmagic-core</w:t>
+      </w:r>
+      <w:proofErr w:type="spellEnd"/>
+      <w:r>
+        <w:t xml:space="preserve"> : 19 </w:t>
+      </w:r>
+      <w:r>
+        <w:rPr>
+          <w:rFonts w:asciiTheme="minorHAnsi" w:eastAsiaTheme="minorHAnsi" w:hAnsiTheme="minorHAnsi" w:cstheme="minorBidi"/>
+        </w:rPr>
+        <w:t>paquetages</w:t>
+      </w:r>
+    </w:p>
+    <w:p>
+      <w:pPr>
+        <w:jc w:val="both"/>
+      </w:pPr>
+      <w:proofErr w:type="spellStart"/>
+      <w:r>
+        <w:t>Webmagic</w:t>
+      </w:r>
+      <w:proofErr w:type="spellEnd"/>
+      <w:r>
+        <w:t>-extension : 21 paquetages</w:t>
+      </w:r>
+    </w:p>
+    <w:p>
+      <w:pPr>
+        <w:jc w:val="both"/>
+      </w:pPr>
+      <w:proofErr w:type="spellStart"/>
+      <w:r>
+        <w:t>Webmagic-samples</w:t>
+      </w:r>
+      <w:proofErr w:type="spellEnd"/>
+      <w:r>
+        <w:t xml:space="preserve"> : 11 </w:t>
+      </w:r>
+      <w:r>
+        <w:t>paquetages</w:t>
+      </w:r>
+    </w:p>
+    <w:p>
+      <w:pPr>
+        <w:jc w:val="both"/>
+      </w:pPr>
+      <w:proofErr w:type="spellStart"/>
+      <w:r>
+        <w:t>Webmagic</w:t>
+      </w:r>
+      <w:proofErr w:type="spellEnd"/>
+      <w:r>
+        <w:t>-saxon : 2 paquetages</w:t>
+      </w:r>
+    </w:p>
+    <w:p>
+      <w:pPr>
+        <w:jc w:val="both"/>
+      </w:pPr>
+      <w:proofErr w:type="spellStart"/>
+      <w:r>
+        <w:t>Webmagic</w:t>
+      </w:r>
+      <w:proofErr w:type="spellEnd"/>
+      <w:r>
+        <w:t>-scripts : 2 paquetages</w:t>
+      </w:r>
+    </w:p>
+    <w:p>
+      <w:pPr>
+        <w:jc w:val="both"/>
+      </w:pPr>
+      <w:proofErr w:type="spellStart"/>
+      <w:r>
+        <w:t>Webmagic-selenium</w:t>
+      </w:r>
+      <w:proofErr w:type="spellEnd"/>
+      <w:r>
+        <w:t> : 5 paquetages</w:t>
+      </w:r>
+    </w:p>
+    <w:p>
+      <w:pPr>
+        <w:jc w:val="both"/>
+        <w:rPr>
+          <w:rFonts w:asciiTheme="minorHAnsi" w:eastAsiaTheme="minorHAnsi" w:hAnsiTheme="minorHAnsi" w:cstheme="minorBidi"/>
+        </w:rPr>
+      </w:pPr>
+      <w:r>
+        <w:t xml:space="preserve">Total : </w:t>
+      </w:r>
+      <w:r>
+        <w:t>60 paquetages</w:t>
+      </w:r>
+    </w:p>
+    <w:p>
+      <w:pPr>
+        <w:jc w:val="both"/>
+        <w:rPr>
+          <w:rFonts w:asciiTheme="minorHAnsi" w:eastAsiaTheme="minorHAnsi" w:hAnsiTheme="minorHAnsi" w:cstheme="minorBidi"/>
+        </w:rPr>
+      </w:pPr>
+    </w:p>
+    <w:p>
+      <w:pPr>
+        <w:jc w:val="both"/>
+      </w:pPr>
+      <w:r>
+        <w:rPr>
+          <w:rFonts w:asciiTheme="minorHAnsi" w:eastAsiaTheme="minorHAnsi" w:hAnsiTheme="minorHAnsi" w:cstheme="minorBidi"/>
+        </w:rPr>
+        <w:t xml:space="preserve">• analyser les liens entre les paquetages : quels paquetages dépendent de quels autres ? les paquetages sont-ils organisés en couche ? Existe-t-il des cycles entre paquetages ? </w:t>
+      </w:r>
+    </w:p>
+    <w:p>
+      <w:pPr>
+        <w:jc w:val="both"/>
+      </w:pPr>
+      <w:r>
+        <w:t>Trouver comment faire pour répondre à cette question.</w:t>
+      </w:r>
+    </w:p>
+    <w:p>
+      <w:pPr>
+        <w:jc w:val="both"/>
+        <w:rPr>
+          <w:rFonts w:asciiTheme="minorHAnsi" w:eastAsiaTheme="minorHAnsi" w:hAnsiTheme="minorHAnsi" w:cstheme="minorBidi"/>
+        </w:rPr>
+      </w:pPr>
+    </w:p>
+    <w:p>
+      <w:pPr>
+        <w:jc w:val="both"/>
+        <w:rPr>
+          <w:rFonts w:asciiTheme="minorHAnsi" w:eastAsiaTheme="minorHAnsi" w:hAnsiTheme="minorHAnsi" w:cstheme="minorBidi"/>
+        </w:rPr>
+      </w:pPr>
+    </w:p>
+    <w:p>
+      <w:pPr>
+        <w:jc w:val="both"/>
+      </w:pPr>
+      <w:r>
+        <w:rPr>
+          <w:rFonts w:asciiTheme="minorHAnsi" w:eastAsiaTheme="minorHAnsi" w:hAnsiTheme="minorHAnsi" w:cstheme="minorBidi"/>
+        </w:rPr>
+        <w:t xml:space="preserve">• analyser la hiérarchie de paquetage : </w:t>
+      </w:r>
+    </w:p>
+    <w:p>
+      <w:pPr>
+        <w:jc w:val="both"/>
+      </w:pPr>
+      <w:r>
+        <w:t>Q</w:t>
+      </w:r>
+      <w:r>
+        <w:rPr>
+          <w:rFonts w:asciiTheme="minorHAnsi" w:eastAsiaTheme="minorHAnsi" w:hAnsiTheme="minorHAnsi" w:cstheme="minorBidi"/>
+        </w:rPr>
+        <w:t xml:space="preserve">uel est le nombre de niveaux de paquetages ? </w:t>
+      </w:r>
+    </w:p>
+    <w:p>
+      <w:pPr>
+        <w:jc w:val="both"/>
+      </w:pPr>
+      <w:r>
+        <w:t>Niveaux de packages max : 3</w:t>
+      </w:r>
+    </w:p>
+    <w:p>
+      <w:pPr>
+        <w:jc w:val="both"/>
+      </w:pPr>
+    </w:p>
+    <w:p>
+      <w:pPr>
+        <w:jc w:val="both"/>
+      </w:pPr>
+      <w:r>
+        <w:t>L</w:t>
+      </w:r>
+      <w:r>
+        <w:rPr>
+          <w:rFonts w:asciiTheme="minorHAnsi" w:eastAsiaTheme="minorHAnsi" w:hAnsiTheme="minorHAnsi" w:cstheme="minorBidi"/>
+        </w:rPr>
+        <w:t xml:space="preserve">a hiérarchie de paquetages pour les tests suit-elle la hiérarchie de paquetages des sources ? </w:t>
+      </w:r>
+    </w:p>
+    <w:p>
+      <w:r>
+        <w:t>Oui même architecture parallèle entre les sources java et les tests.</w:t>
+      </w:r>
+      <w:r>
+        <w:br/>
+      </w:r>
+    </w:p>
+    <w:p>
+      <w:pPr>
+        <w:jc w:val="both"/>
+      </w:pPr>
+    </w:p>
+    <w:p>
+      <w:pPr>
+        <w:jc w:val="both"/>
+        <w:rPr>
+          <w:rFonts w:asciiTheme="minorHAnsi" w:eastAsiaTheme="minorHAnsi" w:hAnsiTheme="minorHAnsi" w:cstheme="minorBidi"/>
+        </w:rPr>
+      </w:pPr>
+      <w:r>
+        <w:rPr>
+          <w:rFonts w:asciiTheme="minorHAnsi" w:eastAsiaTheme="minorHAnsi" w:hAnsiTheme="minorHAnsi" w:cstheme="minorBidi"/>
+        </w:rPr>
+        <w:t xml:space="preserve">Existe-t-il des paquetages qui ne contiennent qu’un seul paquetage sans aucune classe ? </w:t>
+      </w:r>
+      <w:r>
+        <w:br/>
+        <w:t>Non.</w:t>
+      </w:r>
+    </w:p>
+    <w:p>
+      <w:pPr>
+        <w:jc w:val="both"/>
+        <w:rPr>
+          <w:rFonts w:asciiTheme="minorHAnsi" w:eastAsiaTheme="minorHAnsi" w:hAnsiTheme="minorHAnsi" w:cstheme="minorBidi"/>
+        </w:rPr>
+      </w:pPr>
+    </w:p>
+    <w:p>
+      <w:pPr>
+        <w:pStyle w:val="Titre2"/>
+        <w:numPr>
+          <w:ilvl w:val="0"/>
+          <w:numId w:val="6"/>
+        </w:numPr>
         <w:rPr>
           <w:lang w:eastAsia="fr-FR"/>
         </w:rPr>
-        <w:t xml:space="preserve">Nous avons vu dans la présentation du projet WebMagic que ce dernier utilisé Maven. Les bibliothèques externes utilisées par Maven sont </w:t>
-      </w:r>
+      </w:pPr>
       <w:r>
         <w:rPr>
           <w:lang w:eastAsia="fr-FR"/>
         </w:rPr>
-        <w:t xml:space="preserve">indiquées dans le fichier </w:t>
-      </w:r>
-      <w:r>
-        <w:rPr>
-          <w:color w:val="4472C4" w:themeColor="accent1"/>
+        <w:t>Répartition des classes dans les paquetages</w:t>
+      </w:r>
+    </w:p>
+    <w:p/>
+    <w:p>
+      <w:r>
+        <w:t xml:space="preserve">• compter le nombre de classes par paquetage : minimum, maximum et moyenne. Également, on pourra fournir le nombre total de classes. </w:t>
+      </w:r>
+    </w:p>
+    <w:p>
+      <w:proofErr w:type="spellStart"/>
+      <w:r>
+        <w:t>W</w:t>
+      </w:r>
+      <w:r>
+        <w:t>ebmagic-core</w:t>
+      </w:r>
+      <w:proofErr w:type="spellEnd"/>
+      <w:r>
+        <w:t xml:space="preserve"> : </w:t>
+      </w:r>
+      <w:r>
+        <w:br/>
+      </w:r>
+      <w:proofErr w:type="spellStart"/>
+      <w:proofErr w:type="gramStart"/>
+      <w:r>
+        <w:t>us.codecraft</w:t>
+      </w:r>
+      <w:proofErr w:type="gramEnd"/>
+      <w:r>
+        <w:t>.w</w:t>
+      </w:r>
+      <w:r>
+        <w:t>ebmagic</w:t>
+      </w:r>
+      <w:proofErr w:type="spellEnd"/>
+      <w:r>
+        <w:t xml:space="preserve"> </w:t>
+      </w:r>
+      <w:r>
+        <w:t>:</w:t>
+      </w:r>
+      <w:r>
+        <w:t xml:space="preserve"> min = 1 ; max = 20 ; moyenne = 7 ; total =</w:t>
+      </w:r>
+      <w:r>
+        <w:t xml:space="preserve"> </w:t>
+      </w:r>
+      <w:r>
+        <w:t>70</w:t>
+      </w:r>
+    </w:p>
+    <w:p/>
+    <w:p>
+      <w:proofErr w:type="spellStart"/>
+      <w:r>
+        <w:t>Webmagic</w:t>
+      </w:r>
+      <w:proofErr w:type="spellEnd"/>
+      <w:r>
+        <w:t>-</w:t>
+      </w:r>
+      <w:r>
+        <w:t xml:space="preserve"> </w:t>
+      </w:r>
+      <w:r>
+        <w:t>extension </w:t>
+      </w:r>
+      <w:r>
+        <w:t>:</w:t>
+      </w:r>
+    </w:p>
+    <w:p>
+      <w:proofErr w:type="spellStart"/>
+      <w:proofErr w:type="gramStart"/>
+      <w:r>
+        <w:t>us.codecraft</w:t>
+      </w:r>
+      <w:proofErr w:type="gramEnd"/>
+      <w:r>
+        <w:t>.webmagic</w:t>
+      </w:r>
+      <w:proofErr w:type="spellEnd"/>
+      <w:r>
+        <w:t xml:space="preserve"> : </w:t>
+      </w:r>
+      <w:r>
+        <w:t xml:space="preserve">min = 1 ; max = </w:t>
+      </w:r>
+      <w:r>
+        <w:t>35</w:t>
+      </w:r>
+      <w:r>
+        <w:t> ; moyenne = 7</w:t>
+      </w:r>
+      <w:r>
+        <w:t>,7</w:t>
+      </w:r>
+      <w:r>
+        <w:t> ; total =</w:t>
+      </w:r>
+      <w:r>
+        <w:t xml:space="preserve"> </w:t>
+      </w:r>
+      <w:r>
+        <w:t>7</w:t>
+      </w:r>
+      <w:r>
+        <w:t>7</w:t>
+      </w:r>
+    </w:p>
+    <w:p/>
+    <w:p>
+      <w:proofErr w:type="spellStart"/>
+      <w:r>
+        <w:t>Webmagic-sample</w:t>
+      </w:r>
+      <w:proofErr w:type="spellEnd"/>
+      <w:r>
+        <w:t> :</w:t>
+      </w:r>
+    </w:p>
+    <w:p>
+      <w:proofErr w:type="spellStart"/>
+      <w:proofErr w:type="gramStart"/>
+      <w:r>
+        <w:t>us.codecraft</w:t>
+      </w:r>
+      <w:proofErr w:type="gramEnd"/>
+      <w:r>
+        <w:t>.webmagic</w:t>
+      </w:r>
+      <w:proofErr w:type="spellEnd"/>
+      <w:r>
+        <w:t xml:space="preserve"> : min = 1 ; max = </w:t>
+      </w:r>
+      <w:r>
+        <w:t>27</w:t>
+      </w:r>
+      <w:r>
+        <w:t xml:space="preserve"> ; moyenne = </w:t>
+      </w:r>
+      <w:r>
+        <w:t>13</w:t>
+      </w:r>
+      <w:r>
+        <w:t> ; total =</w:t>
+      </w:r>
+      <w:r>
+        <w:t xml:space="preserve"> 3</w:t>
+      </w:r>
+    </w:p>
+    <w:p/>
+    <w:p>
+      <w:proofErr w:type="spellStart"/>
+      <w:r>
+        <w:lastRenderedPageBreak/>
+        <w:t>Webmagic</w:t>
+      </w:r>
+      <w:proofErr w:type="spellEnd"/>
+      <w:r>
+        <w:t>-saxon :</w:t>
+      </w:r>
+    </w:p>
+    <w:p>
+      <w:proofErr w:type="spellStart"/>
+      <w:proofErr w:type="gramStart"/>
+      <w:r>
+        <w:t>us.codecraft</w:t>
+      </w:r>
+      <w:proofErr w:type="gramEnd"/>
+      <w:r>
+        <w:t>.webmagic</w:t>
+      </w:r>
+      <w:r>
+        <w:t>.selector</w:t>
+      </w:r>
+      <w:proofErr w:type="spellEnd"/>
+      <w:r>
+        <w:t xml:space="preserve"> : min = </w:t>
+      </w:r>
+      <w:r>
+        <w:t>2</w:t>
+      </w:r>
+      <w:r>
+        <w:t xml:space="preserve"> ; max = </w:t>
+      </w:r>
+      <w:r>
+        <w:t>2</w:t>
+      </w:r>
+      <w:r>
+        <w:t xml:space="preserve"> ; moyenne = </w:t>
+      </w:r>
+      <w:r>
+        <w:t>2</w:t>
+      </w:r>
+      <w:r>
+        <w:t xml:space="preserve"> ; total = </w:t>
+      </w:r>
+      <w:r>
+        <w:t>2</w:t>
+      </w:r>
+    </w:p>
+    <w:p/>
+    <w:p>
+      <w:proofErr w:type="spellStart"/>
+      <w:r>
+        <w:t>Webmagic-scipts</w:t>
+      </w:r>
+      <w:proofErr w:type="spellEnd"/>
+      <w:r>
+        <w:t> :</w:t>
+      </w:r>
+    </w:p>
+    <w:p>
+      <w:proofErr w:type="spellStart"/>
+      <w:proofErr w:type="gramStart"/>
+      <w:r>
+        <w:t>u</w:t>
+      </w:r>
+      <w:r>
+        <w:t>s.codecraft</w:t>
+      </w:r>
+      <w:proofErr w:type="gramEnd"/>
+      <w:r>
+        <w:t>.webmagic.</w:t>
+      </w:r>
+      <w:r>
+        <w:t>scripts</w:t>
+      </w:r>
+      <w:proofErr w:type="spellEnd"/>
+      <w:r>
+        <w:t xml:space="preserve"> : min = </w:t>
+      </w:r>
+      <w:r>
+        <w:t>6</w:t>
+      </w:r>
+      <w:r>
+        <w:t xml:space="preserve"> ; max = </w:t>
+      </w:r>
+      <w:r>
+        <w:t>6</w:t>
+      </w:r>
+      <w:r>
+        <w:t xml:space="preserve"> ; moyenne = </w:t>
+      </w:r>
+      <w:r>
+        <w:t>6</w:t>
+      </w:r>
+      <w:r>
+        <w:t xml:space="preserve"> ; total = </w:t>
+      </w:r>
+      <w:r>
+        <w:t>6</w:t>
+      </w:r>
+    </w:p>
+    <w:p/>
+    <w:p>
+      <w:proofErr w:type="spellStart"/>
+      <w:r>
+        <w:t>Webmagic-selenium</w:t>
+      </w:r>
+      <w:proofErr w:type="spellEnd"/>
+      <w:r>
+        <w:t> :</w:t>
+      </w:r>
+    </w:p>
+    <w:p>
+      <w:proofErr w:type="spellStart"/>
+      <w:proofErr w:type="gramStart"/>
+      <w:r>
+        <w:t>u</w:t>
+      </w:r>
+      <w:r>
+        <w:t>s.codecraft</w:t>
+      </w:r>
+      <w:proofErr w:type="gramEnd"/>
+      <w:r>
+        <w:t>.webmagic.</w:t>
+      </w:r>
+      <w:r>
+        <w:t>downloader.selenium</w:t>
+      </w:r>
+      <w:proofErr w:type="spellEnd"/>
+      <w:r>
+        <w:t xml:space="preserve"> : min = 2 ; max = 2 ; moyenne = </w:t>
+      </w:r>
+      <w:r>
+        <w:t>2</w:t>
+      </w:r>
+      <w:r>
+        <w:t> ; total = 2</w:t>
+      </w:r>
+    </w:p>
+    <w:p/>
+    <w:p/>
+    <w:p>
+      <w:r>
+        <w:t xml:space="preserve">• analyser la répartition des classes dans les différents paquetages : </w:t>
+      </w:r>
+    </w:p>
+    <w:p>
+      <w:r>
+        <w:t>T</w:t>
+      </w:r>
+      <w:r>
+        <w:t xml:space="preserve">outes les classes ou presque sont-elles dans le même paquetage ? </w:t>
+      </w:r>
+    </w:p>
+    <w:p>
+      <w:r>
+        <w:t>La répartition des classes dans les différents paquetages est homogène à l’exception d’un paquetage qui regroupe plus de classes que les autres.</w:t>
+      </w:r>
+    </w:p>
+    <w:p/>
+    <w:p>
+      <w:r>
+        <w:t xml:space="preserve">Est-ce que des paquetages </w:t>
+      </w:r>
+      <w:proofErr w:type="gramStart"/>
+      <w:r>
+        <w:t>non feuilles</w:t>
+      </w:r>
+      <w:proofErr w:type="gramEnd"/>
+      <w:r>
+        <w:t xml:space="preserve"> contiennent des classes ? </w:t>
+      </w:r>
+      <w:r>
+        <w:br/>
+        <w:t>Oui (</w:t>
+      </w:r>
+      <w:proofErr w:type="spellStart"/>
+      <w:r>
+        <w:t>Webmagic-core</w:t>
+      </w:r>
+      <w:proofErr w:type="spellEnd"/>
+      <w:r>
+        <w:t> </w:t>
+      </w:r>
+      <w:r>
+        <w:t xml:space="preserve">et </w:t>
+      </w:r>
+      <w:proofErr w:type="spellStart"/>
+      <w:r>
+        <w:t>Webmagic</w:t>
+      </w:r>
+      <w:proofErr w:type="spellEnd"/>
+      <w:r>
+        <w:t>-parent</w:t>
+      </w:r>
+      <w:r>
+        <w:t>)</w:t>
+      </w:r>
+    </w:p>
+    <w:p>
+      <w:r>
+        <w:br/>
+      </w:r>
+      <w:r>
+        <w:t xml:space="preserve">S’il y a plusieurs hiérarchies parallèles, les paquetages qui ont le plus de classes dans une hiérarchie ont-ils aussi le plus de classes dans les autres ? </w:t>
+      </w:r>
+    </w:p>
+    <w:p>
+      <w:r>
+        <w:t xml:space="preserve">C’est le cas uniquement dans </w:t>
+      </w:r>
+      <w:proofErr w:type="spellStart"/>
+      <w:r>
+        <w:t>Webmagic-core</w:t>
+      </w:r>
+      <w:proofErr w:type="spellEnd"/>
+      <w:r>
+        <w:t>.</w:t>
+      </w:r>
+    </w:p>
+    <w:p/>
+    <w:p>
+      <w:pPr>
+        <w:pStyle w:val="Titre2"/>
+        <w:numPr>
+          <w:ilvl w:val="0"/>
+          <w:numId w:val="6"/>
+        </w:numPr>
+        <w:rPr>
           <w:lang w:eastAsia="fr-FR"/>
         </w:rPr>
-        <w:t>pom.xml</w:t>
-      </w:r>
-      <w:r>
-        <w:rPr>
-          <w:color w:val="000000" w:themeColor="text1"/>
+      </w:pPr>
+      <w:r>
+        <w:rPr>
           <w:lang w:eastAsia="fr-FR"/>
         </w:rPr>
-        <w:t xml:space="preserve">. </w:t>
-      </w:r>
-      <w:r>
-        <w:rPr>
-          <w:color w:val="000000" w:themeColor="text1"/>
-          <w:lang w:eastAsia="fr-FR"/>
-        </w:rPr>
-        <w:t xml:space="preserve">On comptabilise </w:t>
-      </w:r>
-    </w:p>
+        <w:t>Organisations des classes</w:t>
+      </w:r>
+    </w:p>
+    <w:p/>
+    <w:p>
+      <w:r>
+        <w:t xml:space="preserve">• étudier la hiérarchie des classes. </w:t>
+      </w:r>
+    </w:p>
+    <w:p>
+      <w:r>
+        <w:t xml:space="preserve">La hiérarchie est-elle plutôt plate (peu de niveaux de hiérarchie) ou à l’inverse profonde ? </w:t>
+      </w:r>
+    </w:p>
+    <w:p>
+      <w:r>
+        <w:t xml:space="preserve">On pourra par exemple s’appuyer sur la profondeur de l’arbre d’héritage (DIT), le nombre d’enfants par classes (min, max ou moyenne) (NOC) </w:t>
+      </w:r>
+    </w:p>
+    <w:p/>
+    <w:p>
+      <w:proofErr w:type="spellStart"/>
+      <w:r>
+        <w:t>Webmagic-core</w:t>
+      </w:r>
+      <w:proofErr w:type="spellEnd"/>
+      <w:r>
+        <w:t> :</w:t>
+      </w:r>
+    </w:p>
+    <w:p>
+      <w:r>
+        <w:t>Profondeur de l’arbre d’héritage </w:t>
+      </w:r>
+      <w:r>
+        <w:t xml:space="preserve">(DIT) </w:t>
+      </w:r>
+      <w:r>
+        <w:t xml:space="preserve">: min : </w:t>
+      </w:r>
+      <w:r>
+        <w:t>1 ; max :</w:t>
+      </w:r>
+      <w:r>
+        <w:t xml:space="preserve"> 4</w:t>
+      </w:r>
+      <w:r>
+        <w:t> ; moyenne :</w:t>
+      </w:r>
+      <w:r>
+        <w:t xml:space="preserve"> 2</w:t>
+      </w:r>
+    </w:p>
+    <w:p>
+      <w:r>
+        <w:t>Nombre d’enfants par classes </w:t>
+      </w:r>
+      <w:r>
+        <w:t xml:space="preserve">(NOT) </w:t>
+      </w:r>
+      <w:r>
+        <w:t>:</w:t>
+      </w:r>
+      <w:r>
+        <w:t xml:space="preserve"> </w:t>
+      </w:r>
+      <w:r>
+        <w:t xml:space="preserve">min = 1 ; max = </w:t>
+      </w:r>
+      <w:r>
+        <w:t>7</w:t>
+      </w:r>
+      <w:r>
+        <w:t xml:space="preserve"> ; moyenne = </w:t>
+      </w:r>
+      <w:r>
+        <w:t>2</w:t>
+      </w:r>
+      <w:r>
+        <w:t> </w:t>
+      </w:r>
+    </w:p>
+    <w:p/>
+    <w:p>
+      <w:proofErr w:type="spellStart"/>
+      <w:r>
+        <w:t>Webmagic</w:t>
+      </w:r>
+      <w:proofErr w:type="spellEnd"/>
+      <w:r>
+        <w:t>-</w:t>
+      </w:r>
+      <w:r>
+        <w:t>extension</w:t>
+      </w:r>
+      <w:r>
+        <w:t xml:space="preserve"> : </w:t>
+      </w:r>
+    </w:p>
+    <w:p>
+      <w:r>
+        <w:t>Profondeur de l’arbre d’héritage (DIT)</w:t>
+      </w:r>
+      <w:r>
+        <w:t xml:space="preserve"> </w:t>
+      </w:r>
+      <w:r>
+        <w:t>:</w:t>
+      </w:r>
+      <w:r>
+        <w:t xml:space="preserve"> </w:t>
+      </w:r>
+      <w:r>
+        <w:t>min : 1 ; max :</w:t>
+      </w:r>
+      <w:r>
+        <w:t xml:space="preserve"> 4</w:t>
+      </w:r>
+      <w:r>
+        <w:t> ; moyenne :</w:t>
+      </w:r>
+      <w:r>
+        <w:t xml:space="preserve"> 2</w:t>
+      </w:r>
+    </w:p>
+    <w:p>
+      <w:r>
+        <w:t>Nombre d’enfants par classes </w:t>
+      </w:r>
+      <w:r>
+        <w:t>NOT)</w:t>
+      </w:r>
+      <w:r>
+        <w:t xml:space="preserve"> </w:t>
+      </w:r>
+      <w:r>
+        <w:t xml:space="preserve">: </w:t>
+      </w:r>
+      <w:r>
+        <w:t xml:space="preserve">min = 1 ; max = 5 ; moyenne = </w:t>
+      </w:r>
+      <w:r>
+        <w:t>2</w:t>
+      </w:r>
+    </w:p>
+    <w:p/>
+    <w:p>
+      <w:proofErr w:type="spellStart"/>
+      <w:r>
+        <w:t>Webmagic-sample</w:t>
+      </w:r>
+      <w:proofErr w:type="spellEnd"/>
+      <w:r>
+        <w:t xml:space="preserve"> : </w:t>
+      </w:r>
+    </w:p>
+    <w:p>
+      <w:r>
+        <w:t>Profondeur de l’arbre d’héritage (DIT)</w:t>
+      </w:r>
+      <w:r>
+        <w:t xml:space="preserve"> </w:t>
+      </w:r>
+      <w:r>
+        <w:t>:</w:t>
+      </w:r>
+      <w:r>
+        <w:t xml:space="preserve"> </w:t>
+      </w:r>
+      <w:r>
+        <w:t>min : 1 ; max :</w:t>
+      </w:r>
+      <w:r>
+        <w:t xml:space="preserve"> 2</w:t>
+      </w:r>
+      <w:r>
+        <w:t> ; moyenne :</w:t>
+      </w:r>
+      <w:r>
+        <w:t xml:space="preserve"> 1,5</w:t>
+      </w:r>
+    </w:p>
+    <w:p>
+      <w:r>
+        <w:t>Nombre d’enfants par classes </w:t>
+      </w:r>
+      <w:r>
+        <w:t>NOT)</w:t>
+      </w:r>
+      <w:r>
+        <w:t xml:space="preserve"> </w:t>
+      </w:r>
+      <w:r>
+        <w:t xml:space="preserve">: </w:t>
+      </w:r>
+      <w:r>
+        <w:t xml:space="preserve">min = 1 ; max = </w:t>
+      </w:r>
+      <w:r>
+        <w:t>1</w:t>
+      </w:r>
+      <w:r>
+        <w:t> ; moyenne = 1 </w:t>
+      </w:r>
+    </w:p>
+    <w:p/>
+    <w:p>
+      <w:proofErr w:type="spellStart"/>
+      <w:r>
+        <w:t>Webmagic</w:t>
+      </w:r>
+      <w:proofErr w:type="spellEnd"/>
+      <w:r>
+        <w:t xml:space="preserve">-saxon : </w:t>
+      </w:r>
+    </w:p>
+    <w:p>
+      <w:r>
+        <w:t>Profondeur de l’arbre d’héritage (DIT)</w:t>
+      </w:r>
+      <w:r>
+        <w:t> :</w:t>
+      </w:r>
+      <w:r>
+        <w:t xml:space="preserve"> </w:t>
+      </w:r>
+      <w:r>
+        <w:t>min : 1 ; max : </w:t>
+      </w:r>
+      <w:r>
+        <w:t xml:space="preserve">4 </w:t>
+      </w:r>
+      <w:r>
+        <w:t>; moyenne :</w:t>
+      </w:r>
+      <w:r>
+        <w:t xml:space="preserve"> 2</w:t>
+      </w:r>
+    </w:p>
+    <w:p>
+      <w:r>
+        <w:t>Nombre d’enfants par classes </w:t>
+      </w:r>
+      <w:r>
+        <w:t>NOT)</w:t>
+      </w:r>
+      <w:r>
+        <w:t xml:space="preserve"> </w:t>
+      </w:r>
+      <w:r>
+        <w:t xml:space="preserve">: </w:t>
+      </w:r>
+      <w:r>
+        <w:t xml:space="preserve">min = </w:t>
+      </w:r>
+      <w:r>
+        <w:t>1</w:t>
+      </w:r>
+      <w:r>
+        <w:t xml:space="preserve"> ; max = </w:t>
+      </w:r>
+      <w:r>
+        <w:t>7</w:t>
+      </w:r>
+      <w:r>
+        <w:t> ; moyenne = 2 </w:t>
+      </w:r>
+    </w:p>
+    <w:p/>
+    <w:p>
+      <w:proofErr w:type="spellStart"/>
+      <w:r>
+        <w:t>Webmagic-scipts</w:t>
+      </w:r>
+      <w:proofErr w:type="spellEnd"/>
+      <w:r>
+        <w:t xml:space="preserve"> : </w:t>
+      </w:r>
+    </w:p>
+    <w:p>
+      <w:r>
+        <w:t>Nombre d’enfants par classes </w:t>
+      </w:r>
+      <w:r>
+        <w:t>NOT)</w:t>
+      </w:r>
+      <w:r>
+        <w:t xml:space="preserve"> </w:t>
+      </w:r>
+      <w:r>
+        <w:t xml:space="preserve">: </w:t>
+      </w:r>
+      <w:r>
+        <w:t xml:space="preserve">min = </w:t>
+      </w:r>
+      <w:r>
+        <w:t>0</w:t>
+      </w:r>
+      <w:r>
+        <w:t xml:space="preserve"> ; max = </w:t>
+      </w:r>
+      <w:r>
+        <w:t>0</w:t>
+      </w:r>
+      <w:r>
+        <w:t xml:space="preserve"> ; moyenne = </w:t>
+      </w:r>
+      <w:r>
+        <w:t>0</w:t>
+      </w:r>
+      <w:r>
+        <w:t> </w:t>
+      </w:r>
+    </w:p>
+    <w:p/>
+    <w:p>
+      <w:proofErr w:type="spellStart"/>
+      <w:r>
+        <w:t>Webmagic-selenium</w:t>
+      </w:r>
+      <w:proofErr w:type="spellEnd"/>
+      <w:r>
+        <w:t xml:space="preserve"> : </w:t>
+      </w:r>
+    </w:p>
+    <w:p>
+      <w:r>
+        <w:t>Nombre d’enfants par classes </w:t>
+      </w:r>
+      <w:r>
+        <w:t>NOT)</w:t>
+      </w:r>
+      <w:r>
+        <w:t xml:space="preserve"> </w:t>
+      </w:r>
+      <w:r>
+        <w:t xml:space="preserve">: </w:t>
+      </w:r>
+      <w:r>
+        <w:t xml:space="preserve">min = </w:t>
+      </w:r>
+      <w:r>
+        <w:t>0</w:t>
+      </w:r>
+      <w:r>
+        <w:t xml:space="preserve"> ; max = </w:t>
+      </w:r>
+      <w:r>
+        <w:t>0</w:t>
+      </w:r>
+      <w:r>
+        <w:t xml:space="preserve"> ; moyenne = </w:t>
+      </w:r>
+      <w:r>
+        <w:t>0</w:t>
+      </w:r>
+    </w:p>
+    <w:p/>
+    <w:p/>
+    <w:p>
+      <w:r>
+        <w:t xml:space="preserve">• étudier la stabilité des classes en général ou de </w:t>
+      </w:r>
+      <w:r>
+        <w:t>quelques-unes</w:t>
+      </w:r>
+      <w:r>
+        <w:t xml:space="preserve"> en particulier. Pour cela, on pourra s’appuyer sur la notion de couplage. </w:t>
+      </w:r>
+    </w:p>
+    <w:p/>
+    <w:p>
+      <w:r>
+        <w:t>• étudier la cohésion des classes au sein d’un paquetage en particulier.</w:t>
+      </w:r>
+    </w:p>
+    <w:p/>
     <w:sectPr>
       <w:footerReference w:type="even" r:id="rId12"/>
       <w:footerReference w:type="default" r:id="rId13"/>
@@ -5007,6 +5519,11 @@
         <w:docPartUnique/>
       </w:docPartObj>
     </w:sdtPr>
+    <w:sdtEndPr>
+      <w:rPr>
+        <w:rStyle w:val="Numrodepage"/>
+      </w:rPr>
+    </w:sdtEndPr>
     <w:sdtContent>
       <w:p>
         <w:pPr>
@@ -5059,6 +5576,11 @@
         <w:docPartUnique/>
       </w:docPartObj>
     </w:sdtPr>
+    <w:sdtEndPr>
+      <w:rPr>
+        <w:rStyle w:val="Numrodepage"/>
+      </w:rPr>
+    </w:sdtEndPr>
     <w:sdtContent>
       <w:p>
         <w:pPr>
@@ -5521,6 +6043,119 @@
     </w:lvl>
   </w:abstractNum>
   <w:abstractNum w:abstractNumId="4" w15:restartNumberingAfterBreak="0">
+    <w:nsid w:val="50047D64"/>
+    <w:multiLevelType w:val="hybridMultilevel"/>
+    <w:tmpl w:val="8F22744E"/>
+    <w:lvl w:ilvl="0" w:tplc="5E705E42">
+      <w:start w:val="3"/>
+      <w:numFmt w:val="bullet"/>
+      <w:lvlText w:val="-"/>
+      <w:lvlJc w:val="left"/>
+      <w:pPr>
+        <w:ind w:left="720" w:hanging="360"/>
+      </w:pPr>
+      <w:rPr>
+        <w:rFonts w:ascii="Times New Roman" w:eastAsia="Times New Roman" w:hAnsi="Times New Roman" w:cs="Times New Roman" w:hint="default"/>
+      </w:rPr>
+    </w:lvl>
+    <w:lvl w:ilvl="1" w:tplc="040C0003" w:tentative="1">
+      <w:start w:val="1"/>
+      <w:numFmt w:val="bullet"/>
+      <w:lvlText w:val="o"/>
+      <w:lvlJc w:val="left"/>
+      <w:pPr>
+        <w:ind w:left="1440" w:hanging="360"/>
+      </w:pPr>
+      <w:rPr>
+        <w:rFonts w:ascii="Courier New" w:hAnsi="Courier New" w:cs="Courier New" w:hint="default"/>
+      </w:rPr>
+    </w:lvl>
+    <w:lvl w:ilvl="2" w:tplc="040C0005" w:tentative="1">
+      <w:start w:val="1"/>
+      <w:numFmt w:val="bullet"/>
+      <w:lvlText w:val=""/>
+      <w:lvlJc w:val="left"/>
+      <w:pPr>
+        <w:ind w:left="2160" w:hanging="360"/>
+      </w:pPr>
+      <w:rPr>
+        <w:rFonts w:ascii="Wingdings" w:hAnsi="Wingdings" w:hint="default"/>
+      </w:rPr>
+    </w:lvl>
+    <w:lvl w:ilvl="3" w:tplc="040C0001" w:tentative="1">
+      <w:start w:val="1"/>
+      <w:numFmt w:val="bullet"/>
+      <w:lvlText w:val=""/>
+      <w:lvlJc w:val="left"/>
+      <w:pPr>
+        <w:ind w:left="2880" w:hanging="360"/>
+      </w:pPr>
+      <w:rPr>
+        <w:rFonts w:ascii="Symbol" w:hAnsi="Symbol" w:hint="default"/>
+      </w:rPr>
+    </w:lvl>
+    <w:lvl w:ilvl="4" w:tplc="040C0003" w:tentative="1">
+      <w:start w:val="1"/>
+      <w:numFmt w:val="bullet"/>
+      <w:lvlText w:val="o"/>
+      <w:lvlJc w:val="left"/>
+      <w:pPr>
+        <w:ind w:left="3600" w:hanging="360"/>
+      </w:pPr>
+      <w:rPr>
+        <w:rFonts w:ascii="Courier New" w:hAnsi="Courier New" w:cs="Courier New" w:hint="default"/>
+      </w:rPr>
+    </w:lvl>
+    <w:lvl w:ilvl="5" w:tplc="040C0005" w:tentative="1">
+      <w:start w:val="1"/>
+      <w:numFmt w:val="bullet"/>
+      <w:lvlText w:val=""/>
+      <w:lvlJc w:val="left"/>
+      <w:pPr>
+        <w:ind w:left="4320" w:hanging="360"/>
+      </w:pPr>
+      <w:rPr>
+        <w:rFonts w:ascii="Wingdings" w:hAnsi="Wingdings" w:hint="default"/>
+      </w:rPr>
+    </w:lvl>
+    <w:lvl w:ilvl="6" w:tplc="040C0001" w:tentative="1">
+      <w:start w:val="1"/>
+      <w:numFmt w:val="bullet"/>
+      <w:lvlText w:val=""/>
+      <w:lvlJc w:val="left"/>
+      <w:pPr>
+        <w:ind w:left="5040" w:hanging="360"/>
+      </w:pPr>
+      <w:rPr>
+        <w:rFonts w:ascii="Symbol" w:hAnsi="Symbol" w:hint="default"/>
+      </w:rPr>
+    </w:lvl>
+    <w:lvl w:ilvl="7" w:tplc="040C0003" w:tentative="1">
+      <w:start w:val="1"/>
+      <w:numFmt w:val="bullet"/>
+      <w:lvlText w:val="o"/>
+      <w:lvlJc w:val="left"/>
+      <w:pPr>
+        <w:ind w:left="5760" w:hanging="360"/>
+      </w:pPr>
+      <w:rPr>
+        <w:rFonts w:ascii="Courier New" w:hAnsi="Courier New" w:cs="Courier New" w:hint="default"/>
+      </w:rPr>
+    </w:lvl>
+    <w:lvl w:ilvl="8" w:tplc="040C0005" w:tentative="1">
+      <w:start w:val="1"/>
+      <w:numFmt w:val="bullet"/>
+      <w:lvlText w:val=""/>
+      <w:lvlJc w:val="left"/>
+      <w:pPr>
+        <w:ind w:left="6480" w:hanging="360"/>
+      </w:pPr>
+      <w:rPr>
+        <w:rFonts w:ascii="Wingdings" w:hAnsi="Wingdings" w:hint="default"/>
+      </w:rPr>
+    </w:lvl>
+  </w:abstractNum>
+  <w:abstractNum w:abstractNumId="5" w15:restartNumberingAfterBreak="0">
     <w:nsid w:val="59926E81"/>
     <w:multiLevelType w:val="multilevel"/>
     <w:tmpl w:val="3F7A9C38"/>
@@ -5633,7 +6268,7 @@
       </w:rPr>
     </w:lvl>
   </w:abstractNum>
-  <w:abstractNum w:abstractNumId="5" w15:restartNumberingAfterBreak="0">
+  <w:abstractNum w:abstractNumId="6" w15:restartNumberingAfterBreak="0">
     <w:nsid w:val="5C824171"/>
     <w:multiLevelType w:val="hybridMultilevel"/>
     <w:tmpl w:val="C7627AA0"/>
@@ -5729,16 +6364,19 @@
     <w:abstractNumId w:val="3"/>
   </w:num>
   <w:num w:numId="3">
-    <w:abstractNumId w:val="4"/>
+    <w:abstractNumId w:val="5"/>
   </w:num>
   <w:num w:numId="4">
     <w:abstractNumId w:val="0"/>
   </w:num>
   <w:num w:numId="5">
-    <w:abstractNumId w:val="5"/>
+    <w:abstractNumId w:val="6"/>
   </w:num>
   <w:num w:numId="6">
     <w:abstractNumId w:val="1"/>
+  </w:num>
+  <w:num w:numId="7">
+    <w:abstractNumId w:val="4"/>
   </w:num>
 </w:numbering>
 </file>
@@ -6137,7 +6775,11 @@
   <w:style w:type="paragraph" w:default="1" w:styleId="Normal">
     <w:name w:val="Normal"/>
     <w:qFormat/>
-    <w:rsid w:val="006B7D1F"/>
+    <w:rsid w:val="008D40D4"/>
+    <w:rPr>
+      <w:rFonts w:ascii="Times New Roman" w:eastAsia="Times New Roman" w:hAnsi="Times New Roman" w:cs="Times New Roman"/>
+      <w:lang w:eastAsia="fr-FR"/>
+    </w:rPr>
   </w:style>
   <w:style w:type="paragraph" w:styleId="Titre1">
     <w:name w:val="heading 1"/>
@@ -6158,6 +6800,7 @@
       <w:color w:val="2F5496" w:themeColor="accent1" w:themeShade="BF"/>
       <w:sz w:val="32"/>
       <w:szCs w:val="32"/>
+      <w:lang w:eastAsia="en-US"/>
     </w:rPr>
   </w:style>
   <w:style w:type="paragraph" w:styleId="Titre2">
@@ -6180,6 +6823,7 @@
       <w:color w:val="2F5496" w:themeColor="accent1" w:themeShade="BF"/>
       <w:sz w:val="26"/>
       <w:szCs w:val="26"/>
+      <w:lang w:eastAsia="en-US"/>
     </w:rPr>
   </w:style>
   <w:style w:type="paragraph" w:styleId="Titre3">
@@ -6200,6 +6844,7 @@
     <w:rPr>
       <w:rFonts w:asciiTheme="majorHAnsi" w:eastAsiaTheme="majorEastAsia" w:hAnsiTheme="majorHAnsi" w:cstheme="majorBidi"/>
       <w:color w:val="1F3763" w:themeColor="accent1" w:themeShade="7F"/>
+      <w:lang w:eastAsia="en-US"/>
     </w:rPr>
   </w:style>
   <w:style w:type="character" w:default="1" w:styleId="Policepardfaut">
@@ -6272,6 +6917,7 @@
       <w:kern w:val="28"/>
       <w:sz w:val="56"/>
       <w:szCs w:val="56"/>
+      <w:lang w:eastAsia="en-US"/>
     </w:rPr>
   </w:style>
   <w:style w:type="character" w:customStyle="1" w:styleId="TitreCar">
@@ -6343,10 +6989,9 @@
       </w:tabs>
     </w:pPr>
     <w:rPr>
-      <w:rFonts w:ascii="Courier New" w:eastAsia="Times New Roman" w:hAnsi="Courier New" w:cs="Courier New"/>
+      <w:rFonts w:ascii="Courier New" w:hAnsi="Courier New" w:cs="Courier New"/>
       <w:sz w:val="20"/>
       <w:szCs w:val="20"/>
-      <w:lang w:eastAsia="fr-FR"/>
     </w:rPr>
   </w:style>
   <w:style w:type="character" w:customStyle="1" w:styleId="PrformatHTMLCar">
@@ -6389,6 +7034,10 @@
       <w:ind w:left="720"/>
       <w:contextualSpacing/>
     </w:pPr>
+    <w:rPr>
+      <w:rFonts w:asciiTheme="minorHAnsi" w:eastAsiaTheme="minorHAnsi" w:hAnsiTheme="minorHAnsi" w:cstheme="minorBidi"/>
+      <w:lang w:eastAsia="en-US"/>
+    </w:rPr>
   </w:style>
   <w:style w:type="paragraph" w:styleId="Sansinterligne">
     <w:name w:val="No Spacing"/>
@@ -6448,11 +7097,12 @@
       <w:spacing w:before="120"/>
     </w:pPr>
     <w:rPr>
-      <w:rFonts w:cstheme="minorHAnsi"/>
+      <w:rFonts w:asciiTheme="minorHAnsi" w:eastAsiaTheme="minorHAnsi" w:hAnsiTheme="minorHAnsi" w:cstheme="minorHAnsi"/>
       <w:b/>
       <w:bCs/>
       <w:i/>
       <w:iCs/>
+      <w:lang w:eastAsia="en-US"/>
     </w:rPr>
   </w:style>
   <w:style w:type="paragraph" w:styleId="TM2">
@@ -6468,11 +7118,12 @@
       <w:ind w:left="240"/>
     </w:pPr>
     <w:rPr>
-      <w:rFonts w:cstheme="minorHAnsi"/>
+      <w:rFonts w:asciiTheme="minorHAnsi" w:eastAsiaTheme="minorHAnsi" w:hAnsiTheme="minorHAnsi" w:cstheme="minorHAnsi"/>
       <w:b/>
       <w:bCs/>
       <w:sz w:val="22"/>
       <w:szCs w:val="22"/>
+      <w:lang w:eastAsia="en-US"/>
     </w:rPr>
   </w:style>
   <w:style w:type="paragraph" w:styleId="TM3">
@@ -6488,9 +7139,10 @@
       <w:ind w:left="480"/>
     </w:pPr>
     <w:rPr>
-      <w:rFonts w:cstheme="minorHAnsi"/>
+      <w:rFonts w:asciiTheme="minorHAnsi" w:eastAsiaTheme="minorHAnsi" w:hAnsiTheme="minorHAnsi" w:cstheme="minorHAnsi"/>
       <w:sz w:val="20"/>
       <w:szCs w:val="20"/>
+      <w:lang w:eastAsia="en-US"/>
     </w:rPr>
   </w:style>
   <w:style w:type="paragraph" w:styleId="TM4">
@@ -6506,9 +7158,10 @@
       <w:ind w:left="720"/>
     </w:pPr>
     <w:rPr>
-      <w:rFonts w:cstheme="minorHAnsi"/>
+      <w:rFonts w:asciiTheme="minorHAnsi" w:eastAsiaTheme="minorHAnsi" w:hAnsiTheme="minorHAnsi" w:cstheme="minorHAnsi"/>
       <w:sz w:val="20"/>
       <w:szCs w:val="20"/>
+      <w:lang w:eastAsia="en-US"/>
     </w:rPr>
   </w:style>
   <w:style w:type="paragraph" w:styleId="TM5">
@@ -6524,9 +7177,10 @@
       <w:ind w:left="960"/>
     </w:pPr>
     <w:rPr>
-      <w:rFonts w:cstheme="minorHAnsi"/>
+      <w:rFonts w:asciiTheme="minorHAnsi" w:eastAsiaTheme="minorHAnsi" w:hAnsiTheme="minorHAnsi" w:cstheme="minorHAnsi"/>
       <w:sz w:val="20"/>
       <w:szCs w:val="20"/>
+      <w:lang w:eastAsia="en-US"/>
     </w:rPr>
   </w:style>
   <w:style w:type="paragraph" w:styleId="TM6">
@@ -6542,9 +7196,10 @@
       <w:ind w:left="1200"/>
     </w:pPr>
     <w:rPr>
-      <w:rFonts w:cstheme="minorHAnsi"/>
+      <w:rFonts w:asciiTheme="minorHAnsi" w:eastAsiaTheme="minorHAnsi" w:hAnsiTheme="minorHAnsi" w:cstheme="minorHAnsi"/>
       <w:sz w:val="20"/>
       <w:szCs w:val="20"/>
+      <w:lang w:eastAsia="en-US"/>
     </w:rPr>
   </w:style>
   <w:style w:type="paragraph" w:styleId="TM7">
@@ -6560,9 +7215,10 @@
       <w:ind w:left="1440"/>
     </w:pPr>
     <w:rPr>
-      <w:rFonts w:cstheme="minorHAnsi"/>
+      <w:rFonts w:asciiTheme="minorHAnsi" w:eastAsiaTheme="minorHAnsi" w:hAnsiTheme="minorHAnsi" w:cstheme="minorHAnsi"/>
       <w:sz w:val="20"/>
       <w:szCs w:val="20"/>
+      <w:lang w:eastAsia="en-US"/>
     </w:rPr>
   </w:style>
   <w:style w:type="paragraph" w:styleId="TM8">
@@ -6578,9 +7234,10 @@
       <w:ind w:left="1680"/>
     </w:pPr>
     <w:rPr>
-      <w:rFonts w:cstheme="minorHAnsi"/>
+      <w:rFonts w:asciiTheme="minorHAnsi" w:eastAsiaTheme="minorHAnsi" w:hAnsiTheme="minorHAnsi" w:cstheme="minorHAnsi"/>
       <w:sz w:val="20"/>
       <w:szCs w:val="20"/>
+      <w:lang w:eastAsia="en-US"/>
     </w:rPr>
   </w:style>
   <w:style w:type="paragraph" w:styleId="TM9">
@@ -6596,9 +7253,10 @@
       <w:ind w:left="1920"/>
     </w:pPr>
     <w:rPr>
-      <w:rFonts w:cstheme="minorHAnsi"/>
+      <w:rFonts w:asciiTheme="minorHAnsi" w:eastAsiaTheme="minorHAnsi" w:hAnsiTheme="minorHAnsi" w:cstheme="minorHAnsi"/>
       <w:sz w:val="20"/>
       <w:szCs w:val="20"/>
+      <w:lang w:eastAsia="en-US"/>
     </w:rPr>
   </w:style>
   <w:style w:type="paragraph" w:styleId="Pieddepage">
@@ -6614,6 +7272,10 @@
         <w:tab w:val="right" w:pos="9072"/>
       </w:tabs>
     </w:pPr>
+    <w:rPr>
+      <w:rFonts w:asciiTheme="minorHAnsi" w:eastAsiaTheme="minorHAnsi" w:hAnsiTheme="minorHAnsi" w:cstheme="minorBidi"/>
+      <w:lang w:eastAsia="en-US"/>
+    </w:rPr>
   </w:style>
   <w:style w:type="character" w:customStyle="1" w:styleId="PieddepageCar">
     <w:name w:val="Pied de page Car"/>

</xml_diff>